<commit_message>
Modified README and added a justification document (incomplete)
</commit_message>
<xml_diff>
--- a/Justifications.docx
+++ b/Justifications.docx
@@ -5,7 +5,7 @@
     <w:p>
       <w:pPr>
         <w:pStyle w:val="Heading1"/>
-        <w:spacing w:before="0"/>
+        <w:spacing w:before="0" w:line="360" w:lineRule="auto"/>
         <w:jc w:val="center"/>
         <w:rPr>
           <w:rFonts w:ascii="Arial" w:hAnsi="Arial" w:cs="Arial"/>
@@ -14,6 +14,8 @@
           <w:color w:val="auto"/>
         </w:rPr>
       </w:pPr>
+      <w:bookmarkStart w:id="0" w:name="_Hlk28212213"/>
+      <w:bookmarkEnd w:id="0"/>
       <w:r>
         <w:rPr>
           <w:rFonts w:ascii="Arial" w:hAnsi="Arial" w:cs="Arial"/>
@@ -25,50 +27,1169 @@
       </w:r>
     </w:p>
     <w:p>
-      <w:bookmarkStart w:id="0" w:name="_GoBack"/>
-      <w:bookmarkEnd w:id="0"/>
-    </w:p>
-    <w:p>
-      <w:pPr>
-        <w:rPr>
-          <w:rFonts w:ascii="Arial" w:hAnsi="Arial" w:cs="Arial"/>
-        </w:rPr>
-      </w:pPr>
-      <w:r>
-        <w:rPr>
-          <w:rFonts w:ascii="Arial" w:hAnsi="Arial" w:cs="Arial"/>
-        </w:rPr>
-        <w:t xml:space="preserve">Some tests that were written in Sprint 1 will fail because of changes that were made to the requirements and design of the system in Sprint 2. </w:t>
-      </w:r>
-    </w:p>
-    <w:p>
-      <w:pPr>
-        <w:rPr>
-          <w:rFonts w:ascii="Arial" w:hAnsi="Arial" w:cs="Arial"/>
-        </w:rPr>
-      </w:pPr>
-      <w:r>
-        <w:rPr>
-          <w:rFonts w:ascii="Arial" w:hAnsi="Arial" w:cs="Arial"/>
-        </w:rPr>
-        <w:t>Under the _</w:t>
+      <w:pPr>
+        <w:pStyle w:val="Heading2"/>
+        <w:spacing w:line="360" w:lineRule="auto"/>
+        <w:rPr>
+          <w:rFonts w:ascii="Arial" w:hAnsi="Arial" w:cs="Arial"/>
+        </w:rPr>
+      </w:pPr>
+      <w:r>
+        <w:rPr>
+          <w:rFonts w:ascii="Arial" w:hAnsi="Arial" w:cs="Arial"/>
+        </w:rPr>
+        <w:t>Introduction</w:t>
+      </w:r>
+    </w:p>
+    <w:p>
+      <w:pPr>
+        <w:jc w:val="both"/>
+        <w:rPr>
+          <w:rFonts w:ascii="Arial" w:hAnsi="Arial" w:cs="Arial"/>
+        </w:rPr>
+      </w:pPr>
+      <w:r>
+        <w:rPr>
+          <w:rFonts w:ascii="Arial" w:hAnsi="Arial" w:cs="Arial"/>
+        </w:rPr>
+        <w:t xml:space="preserve">This justification applies to users who clone the completed </w:t>
+      </w:r>
+      <w:r>
+        <w:rPr>
+          <w:rFonts w:ascii="Arial" w:hAnsi="Arial" w:cs="Arial"/>
+          <w:b/>
+          <w:bCs/>
+        </w:rPr>
+        <w:t>ETI-To-Do-App</w:t>
+      </w:r>
+      <w:r>
+        <w:rPr>
+          <w:rFonts w:ascii="Arial" w:hAnsi="Arial" w:cs="Arial"/>
+        </w:rPr>
+        <w:t xml:space="preserve"> project from the repository and run the </w:t>
       </w:r>
       <w:proofErr w:type="spellStart"/>
       <w:r>
         <w:rPr>
-          <w:rFonts w:ascii="Arial" w:hAnsi="Arial" w:cs="Arial"/>
-        </w:rPr>
-        <w:t>To_do_page</w:t>
+          <w:rFonts w:ascii="Courier New" w:hAnsi="Courier New" w:cs="Courier New"/>
+        </w:rPr>
+        <w:t>pytest</w:t>
       </w:r>
       <w:proofErr w:type="spellEnd"/>
       <w:r>
         <w:rPr>
-          <w:rFonts w:ascii="Arial" w:hAnsi="Arial" w:cs="Arial"/>
-        </w:rPr>
-        <w:t>_ folder, the test_todopage.py and test_todopage_2.py unit tests would all fail and not be fully</w:t>
-      </w:r>
+          <w:rFonts w:ascii="Courier New" w:hAnsi="Courier New" w:cs="Courier New"/>
+        </w:rPr>
+        <w:t xml:space="preserve"> -v --</w:t>
+      </w:r>
+      <w:proofErr w:type="spellStart"/>
+      <w:r>
+        <w:rPr>
+          <w:rFonts w:ascii="Courier New" w:hAnsi="Courier New" w:cs="Courier New"/>
+        </w:rPr>
+        <w:t>cov</w:t>
+      </w:r>
+      <w:proofErr w:type="spellEnd"/>
+      <w:r>
+        <w:rPr>
+          <w:rFonts w:ascii="Arial" w:hAnsi="Arial" w:cs="Arial"/>
+        </w:rPr>
+        <w:t xml:space="preserve"> command on the root folder of the project as some of the tests results seen would be different from the screenshots captured during development and testing of this web application.</w:t>
+      </w:r>
+    </w:p>
+    <w:p>
+      <w:pPr>
+        <w:pStyle w:val="Heading2"/>
+        <w:spacing w:line="360" w:lineRule="auto"/>
+        <w:rPr>
+          <w:rFonts w:ascii="Arial" w:hAnsi="Arial" w:cs="Arial"/>
+        </w:rPr>
+      </w:pPr>
+      <w:r>
+        <w:rPr>
+          <w:rFonts w:ascii="Arial" w:hAnsi="Arial" w:cs="Arial"/>
+        </w:rPr>
+        <w:t>Developer Unit Tests</w:t>
+      </w:r>
+    </w:p>
+    <w:p>
+      <w:pPr>
+        <w:jc w:val="both"/>
+        <w:rPr>
+          <w:rFonts w:ascii="Arial" w:hAnsi="Arial" w:cs="Arial"/>
+        </w:rPr>
+      </w:pPr>
+      <w:r>
+        <w:rPr>
+          <w:rFonts w:ascii="Arial" w:hAnsi="Arial" w:cs="Arial"/>
+        </w:rPr>
+        <w:t xml:space="preserve">Under the </w:t>
+      </w:r>
+      <w:proofErr w:type="spellStart"/>
+      <w:proofErr w:type="gramStart"/>
+      <w:r>
+        <w:rPr>
+          <w:rFonts w:ascii="Arial" w:hAnsi="Arial" w:cs="Arial"/>
+          <w:b/>
+          <w:bCs/>
+        </w:rPr>
+        <w:t>To</w:t>
+      </w:r>
+      <w:proofErr w:type="gramEnd"/>
+      <w:r>
+        <w:rPr>
+          <w:rFonts w:ascii="Arial" w:hAnsi="Arial" w:cs="Arial"/>
+          <w:b/>
+          <w:bCs/>
+        </w:rPr>
+        <w:t>_do_page</w:t>
+      </w:r>
+      <w:proofErr w:type="spellEnd"/>
+      <w:r>
+        <w:rPr>
+          <w:rFonts w:ascii="Arial" w:hAnsi="Arial" w:cs="Arial"/>
+          <w:b/>
+          <w:bCs/>
+        </w:rPr>
+        <w:t xml:space="preserve"> </w:t>
+      </w:r>
+      <w:r>
+        <w:rPr>
+          <w:rFonts w:ascii="Arial" w:hAnsi="Arial" w:cs="Arial"/>
+        </w:rPr>
+        <w:t xml:space="preserve">folder, </w:t>
+      </w:r>
+      <w:r>
+        <w:rPr>
+          <w:rFonts w:ascii="Arial" w:hAnsi="Arial" w:cs="Arial"/>
+        </w:rPr>
+        <w:t xml:space="preserve">all developer unit tests inside </w:t>
+      </w:r>
+      <w:r>
+        <w:rPr>
+          <w:rFonts w:ascii="Arial" w:hAnsi="Arial" w:cs="Arial"/>
+          <w:i/>
+          <w:iCs/>
+        </w:rPr>
+        <w:t>test_todopage.py</w:t>
+      </w:r>
+      <w:r>
+        <w:rPr>
+          <w:rFonts w:ascii="Arial" w:hAnsi="Arial" w:cs="Arial"/>
+        </w:rPr>
+        <w:t xml:space="preserve"> and </w:t>
+      </w:r>
+      <w:r>
+        <w:rPr>
+          <w:rFonts w:ascii="Arial" w:hAnsi="Arial" w:cs="Arial"/>
+          <w:i/>
+          <w:iCs/>
+        </w:rPr>
+        <w:t>test_todopage_2.py</w:t>
+      </w:r>
+      <w:r>
+        <w:rPr>
+          <w:rFonts w:ascii="Arial" w:hAnsi="Arial" w:cs="Arial"/>
+        </w:rPr>
+        <w:t xml:space="preserve"> </w:t>
+      </w:r>
+      <w:r>
+        <w:rPr>
+          <w:rFonts w:ascii="Arial" w:hAnsi="Arial" w:cs="Arial"/>
+        </w:rPr>
+        <w:t xml:space="preserve">would </w:t>
+      </w:r>
+      <w:r>
+        <w:rPr>
+          <w:rFonts w:ascii="Arial" w:hAnsi="Arial" w:cs="Arial"/>
+        </w:rPr>
+        <w:t>fail</w:t>
+      </w:r>
+      <w:r>
+        <w:rPr>
+          <w:rFonts w:ascii="Arial" w:hAnsi="Arial" w:cs="Arial"/>
+        </w:rPr>
+        <w:t xml:space="preserve"> if a user were to clone this project and run the </w:t>
+      </w:r>
+      <w:proofErr w:type="spellStart"/>
+      <w:r>
+        <w:rPr>
+          <w:rFonts w:ascii="Courier New" w:hAnsi="Courier New" w:cs="Courier New"/>
+        </w:rPr>
+        <w:t>pytest</w:t>
+      </w:r>
+      <w:proofErr w:type="spellEnd"/>
+      <w:r>
+        <w:rPr>
+          <w:rFonts w:ascii="Arial" w:hAnsi="Arial" w:cs="Arial"/>
+        </w:rPr>
+        <w:t xml:space="preserve"> command inside th</w:t>
+      </w:r>
+      <w:r>
+        <w:rPr>
+          <w:rFonts w:ascii="Arial" w:hAnsi="Arial" w:cs="Arial"/>
+        </w:rPr>
+        <w:t xml:space="preserve">is folder as seen in </w:t>
+      </w:r>
+      <w:r>
+        <w:rPr>
+          <w:rFonts w:ascii="Arial" w:hAnsi="Arial" w:cs="Arial"/>
+          <w:b/>
+          <w:bCs/>
+        </w:rPr>
+        <w:t>Figure 1</w:t>
+      </w:r>
+      <w:r>
+        <w:rPr>
+          <w:rFonts w:ascii="Arial" w:hAnsi="Arial" w:cs="Arial"/>
+        </w:rPr>
+        <w:t>.</w:t>
+      </w:r>
+    </w:p>
+    <w:p>
+      <w:pPr>
+        <w:jc w:val="both"/>
+        <w:rPr>
+          <w:rFonts w:ascii="Arial" w:hAnsi="Arial" w:cs="Arial"/>
+        </w:rPr>
+      </w:pPr>
+      <w:r>
+        <w:rPr>
+          <w:noProof/>
+        </w:rPr>
+        <w:drawing>
+          <wp:inline distT="0" distB="0" distL="0" distR="0" wp14:anchorId="75AA3C32" wp14:editId="1E70ACF1">
+            <wp:extent cx="5731510" cy="2239010"/>
+            <wp:effectExtent l="0" t="0" r="2540" b="8890"/>
+            <wp:docPr id="2" name="Picture 2"/>
+            <wp:cNvGraphicFramePr>
+              <a:graphicFrameLocks xmlns:a="http://schemas.openxmlformats.org/drawingml/2006/main" noChangeAspect="1"/>
+            </wp:cNvGraphicFramePr>
+            <a:graphic xmlns:a="http://schemas.openxmlformats.org/drawingml/2006/main">
+              <a:graphicData uri="http://schemas.openxmlformats.org/drawingml/2006/picture">
+                <pic:pic xmlns:pic="http://schemas.openxmlformats.org/drawingml/2006/picture">
+                  <pic:nvPicPr>
+                    <pic:cNvPr id="0" name="Picture 6"/>
+                    <pic:cNvPicPr>
+                      <a:picLocks noChangeAspect="1" noChangeArrowheads="1"/>
+                    </pic:cNvPicPr>
+                  </pic:nvPicPr>
+                  <pic:blipFill>
+                    <a:blip r:embed="rId7" cstate="print">
+                      <a:extLst>
+                        <a:ext uri="{28A0092B-C50C-407E-A947-70E740481C1C}">
+                          <a14:useLocalDpi xmlns:a14="http://schemas.microsoft.com/office/drawing/2010/main" val="0"/>
+                        </a:ext>
+                      </a:extLst>
+                    </a:blip>
+                    <a:srcRect/>
+                    <a:stretch>
+                      <a:fillRect/>
+                    </a:stretch>
+                  </pic:blipFill>
+                  <pic:spPr bwMode="auto">
+                    <a:xfrm>
+                      <a:off x="0" y="0"/>
+                      <a:ext cx="5731510" cy="2239010"/>
+                    </a:xfrm>
+                    <a:prstGeom prst="rect">
+                      <a:avLst/>
+                    </a:prstGeom>
+                    <a:noFill/>
+                    <a:ln>
+                      <a:noFill/>
+                    </a:ln>
+                  </pic:spPr>
+                </pic:pic>
+              </a:graphicData>
+            </a:graphic>
+          </wp:inline>
+        </w:drawing>
+      </w:r>
+    </w:p>
+    <w:p>
+      <w:pPr>
+        <w:jc w:val="center"/>
+        <w:rPr>
+          <w:rFonts w:ascii="Arial" w:hAnsi="Arial" w:cs="Arial"/>
+          <w:b/>
+          <w:bCs/>
+        </w:rPr>
+      </w:pPr>
+      <w:r>
+        <w:rPr>
+          <w:rFonts w:ascii="Arial" w:hAnsi="Arial" w:cs="Arial"/>
+          <w:b/>
+          <w:bCs/>
+        </w:rPr>
+        <w:t>Figure 1</w:t>
+      </w:r>
+    </w:p>
+    <w:p>
+      <w:pPr>
+        <w:jc w:val="both"/>
+        <w:rPr>
+          <w:rFonts w:ascii="Arial" w:hAnsi="Arial" w:cs="Arial"/>
+        </w:rPr>
+      </w:pPr>
+      <w:r>
+        <w:rPr>
+          <w:rFonts w:ascii="Arial" w:hAnsi="Arial" w:cs="Arial"/>
+        </w:rPr>
+        <w:t xml:space="preserve">One of the </w:t>
+      </w:r>
+      <w:r>
+        <w:rPr>
+          <w:rFonts w:ascii="Arial" w:hAnsi="Arial" w:cs="Arial"/>
+        </w:rPr>
+        <w:t>reason</w:t>
+      </w:r>
+      <w:r>
+        <w:rPr>
+          <w:rFonts w:ascii="Arial" w:hAnsi="Arial" w:cs="Arial"/>
+        </w:rPr>
+        <w:t>s identified</w:t>
+      </w:r>
+      <w:r>
+        <w:rPr>
+          <w:rFonts w:ascii="Arial" w:hAnsi="Arial" w:cs="Arial"/>
+        </w:rPr>
+        <w:t xml:space="preserve"> for the failure is </w:t>
+      </w:r>
+      <w:r>
+        <w:rPr>
+          <w:rFonts w:ascii="Arial" w:hAnsi="Arial" w:cs="Arial"/>
+        </w:rPr>
+        <w:t xml:space="preserve">due to inclusion of the authentication views of the Django Authentication system for </w:t>
+      </w:r>
+      <w:r>
+        <w:rPr>
+          <w:rFonts w:ascii="Arial" w:hAnsi="Arial" w:cs="Arial"/>
+        </w:rPr>
+        <w:t>a</w:t>
+      </w:r>
+      <w:r>
+        <w:rPr>
+          <w:rFonts w:ascii="Arial" w:hAnsi="Arial" w:cs="Arial"/>
+        </w:rPr>
+        <w:t xml:space="preserve"> </w:t>
+      </w:r>
+      <w:r>
+        <w:rPr>
+          <w:rFonts w:ascii="Arial" w:hAnsi="Arial" w:cs="Arial"/>
+        </w:rPr>
+        <w:t>change of requirements of the User Login Page in Sprint 2 to allow new users to sign up.</w:t>
+      </w:r>
+      <w:r>
+        <w:rPr>
+          <w:rFonts w:ascii="Arial" w:hAnsi="Arial" w:cs="Arial"/>
+        </w:rPr>
+        <w:t xml:space="preserve"> As a result, the URL path for the login page was changed from </w:t>
+      </w:r>
+      <w:hyperlink r:id="rId8" w:history="1">
+        <w:r>
+          <w:rPr>
+            <w:rStyle w:val="Hyperlink"/>
+            <w:rFonts w:ascii="Arial" w:hAnsi="Arial" w:cs="Arial"/>
+          </w:rPr>
+          <w:t>http://127.0.0.1:8000/login/login</w:t>
+        </w:r>
+      </w:hyperlink>
+      <w:r>
+        <w:rPr>
+          <w:rFonts w:ascii="Arial" w:hAnsi="Arial" w:cs="Arial"/>
+        </w:rPr>
+        <w:t xml:space="preserve"> to </w:t>
+      </w:r>
+      <w:hyperlink r:id="rId9" w:history="1">
+        <w:r>
+          <w:rPr>
+            <w:rStyle w:val="Hyperlink"/>
+            <w:rFonts w:ascii="Arial" w:hAnsi="Arial" w:cs="Arial"/>
+          </w:rPr>
+          <w:t>http://127.0.0.1:8000/accounts/login</w:t>
+        </w:r>
+      </w:hyperlink>
+      <w:r>
+        <w:rPr>
+          <w:rFonts w:ascii="Arial" w:hAnsi="Arial" w:cs="Arial"/>
+        </w:rPr>
+        <w:t xml:space="preserve">. </w:t>
+      </w:r>
+    </w:p>
+    <w:p>
+      <w:pPr>
+        <w:jc w:val="both"/>
+        <w:rPr>
+          <w:rFonts w:ascii="Arial" w:hAnsi="Arial" w:cs="Arial"/>
+        </w:rPr>
+      </w:pPr>
+      <w:r>
+        <w:rPr>
+          <w:rFonts w:ascii="Arial" w:hAnsi="Arial" w:cs="Arial"/>
+        </w:rPr>
+        <w:t>Since</w:t>
+      </w:r>
+      <w:r>
+        <w:rPr>
+          <w:rFonts w:ascii="Arial" w:hAnsi="Arial" w:cs="Arial"/>
+        </w:rPr>
+        <w:t xml:space="preserve"> </w:t>
+      </w:r>
+      <w:r>
+        <w:rPr>
+          <w:rFonts w:ascii="Arial" w:hAnsi="Arial" w:cs="Arial"/>
+        </w:rPr>
+        <w:t xml:space="preserve">the developer unit tests </w:t>
+      </w:r>
+      <w:r>
+        <w:rPr>
+          <w:rFonts w:ascii="Arial" w:hAnsi="Arial" w:cs="Arial"/>
+        </w:rPr>
+        <w:t xml:space="preserve">both </w:t>
+      </w:r>
+      <w:r>
+        <w:rPr>
+          <w:rFonts w:ascii="Arial" w:hAnsi="Arial" w:cs="Arial"/>
+          <w:i/>
+          <w:iCs/>
+        </w:rPr>
+        <w:t>test_todopage.py</w:t>
+      </w:r>
+      <w:r>
+        <w:rPr>
+          <w:rFonts w:ascii="Arial" w:hAnsi="Arial" w:cs="Arial"/>
+        </w:rPr>
+        <w:t xml:space="preserve"> and </w:t>
+      </w:r>
+      <w:r>
+        <w:rPr>
+          <w:rFonts w:ascii="Arial" w:hAnsi="Arial" w:cs="Arial"/>
+          <w:i/>
+          <w:iCs/>
+        </w:rPr>
+        <w:t>test_todopage</w:t>
+      </w:r>
+      <w:r>
+        <w:rPr>
+          <w:rFonts w:ascii="Arial" w:hAnsi="Arial" w:cs="Arial"/>
+          <w:i/>
+          <w:iCs/>
+        </w:rPr>
+        <w:t>_2.py</w:t>
+      </w:r>
+      <w:r>
+        <w:rPr>
+          <w:rFonts w:ascii="Arial" w:hAnsi="Arial" w:cs="Arial"/>
+        </w:rPr>
+        <w:t xml:space="preserve"> were completed and ran before the developer assigned to the issue for change of requirements for the User Login Page had finished working on the changes, </w:t>
+      </w:r>
+      <w:r>
+        <w:rPr>
+          <w:rFonts w:ascii="Arial" w:hAnsi="Arial" w:cs="Arial"/>
+        </w:rPr>
+        <w:t>the User Login Page URL used in these two files were not changed to the new URL.</w:t>
+      </w:r>
+    </w:p>
+    <w:p>
+      <w:pPr>
+        <w:jc w:val="both"/>
+        <w:rPr>
+          <w:rFonts w:ascii="Arial" w:hAnsi="Arial" w:cs="Arial"/>
+        </w:rPr>
+      </w:pPr>
+      <w:r>
+        <w:rPr>
+          <w:rFonts w:ascii="Arial" w:hAnsi="Arial" w:cs="Arial"/>
+        </w:rPr>
+        <w:t>With the other reason being the redesign of the To-Do Page and the To-Do History Page to improve the User Experience of the pages, the main HTML elements that used to display each To-Do Item and To-Do Item’s History was changed from an unordered list to a table with rows</w:t>
+      </w:r>
+      <w:r>
+        <w:rPr>
+          <w:rFonts w:ascii="Arial" w:hAnsi="Arial" w:cs="Arial"/>
+        </w:rPr>
+        <w:t xml:space="preserve">. This has resulted in the selenium web driver in the two developer unit test files not being able to find the elements which displayed data for the </w:t>
+      </w:r>
+      <w:r>
+        <w:rPr>
+          <w:rFonts w:ascii="Arial" w:hAnsi="Arial" w:cs="Arial"/>
+        </w:rPr>
+        <w:t>To-Do Item and To-Do Item’s History</w:t>
+      </w:r>
+      <w:r>
+        <w:rPr>
+          <w:rFonts w:ascii="Arial" w:hAnsi="Arial" w:cs="Arial"/>
+        </w:rPr>
+        <w:t xml:space="preserve"> records. </w:t>
+      </w:r>
+      <w:r>
+        <w:rPr>
+          <w:rFonts w:ascii="Arial" w:hAnsi="Arial" w:cs="Arial"/>
+        </w:rPr>
+        <w:t xml:space="preserve"> </w:t>
+      </w:r>
+    </w:p>
+    <w:p>
+      <w:pPr>
+        <w:jc w:val="both"/>
+        <w:rPr>
+          <w:rFonts w:ascii="Arial" w:hAnsi="Arial" w:cs="Arial"/>
+        </w:rPr>
+      </w:pPr>
+      <w:r>
+        <w:rPr>
+          <w:rFonts w:ascii="Arial" w:hAnsi="Arial" w:cs="Arial"/>
+        </w:rPr>
+        <w:t>After these turns of events, it was decided that there was a</w:t>
+      </w:r>
+      <w:r>
+        <w:rPr>
+          <w:rFonts w:ascii="Arial" w:hAnsi="Arial" w:cs="Arial"/>
+        </w:rPr>
+        <w:t xml:space="preserve"> need of a new unit test file</w:t>
+      </w:r>
+      <w:r>
+        <w:rPr>
+          <w:rFonts w:ascii="Arial" w:hAnsi="Arial" w:cs="Arial"/>
+        </w:rPr>
+        <w:t xml:space="preserve"> </w:t>
+      </w:r>
+      <w:r>
+        <w:rPr>
+          <w:rFonts w:ascii="Arial" w:hAnsi="Arial" w:cs="Arial"/>
+          <w:i/>
+          <w:iCs/>
+        </w:rPr>
+        <w:t>test_todopage_2_after_ui_modifications.py</w:t>
+      </w:r>
+      <w:r>
+        <w:rPr>
+          <w:rFonts w:ascii="Arial" w:hAnsi="Arial" w:cs="Arial"/>
+        </w:rPr>
+        <w:t xml:space="preserve"> to be </w:t>
+      </w:r>
+      <w:r>
+        <w:rPr>
+          <w:rFonts w:ascii="Arial" w:hAnsi="Arial" w:cs="Arial"/>
+        </w:rPr>
+        <w:t>created to consolidate all the changes made so far as well as retain the original unit tests done.</w:t>
+      </w:r>
+    </w:p>
+    <w:p>
+      <w:pPr>
+        <w:rPr>
+          <w:rFonts w:ascii="Arial" w:hAnsi="Arial" w:cs="Arial"/>
+        </w:rPr>
+      </w:pPr>
+    </w:p>
+    <w:p>
+      <w:pPr>
+        <w:rPr>
+          <w:rFonts w:ascii="Arial" w:hAnsi="Arial" w:cs="Arial"/>
+        </w:rPr>
+      </w:pPr>
+    </w:p>
+    <w:p>
+      <w:pPr>
+        <w:pStyle w:val="Heading2"/>
+        <w:spacing w:line="360" w:lineRule="auto"/>
+        <w:rPr>
+          <w:rFonts w:ascii="Arial" w:hAnsi="Arial" w:cs="Arial"/>
+        </w:rPr>
+      </w:pPr>
+      <w:r>
+        <w:rPr>
+          <w:rFonts w:ascii="Arial" w:hAnsi="Arial" w:cs="Arial"/>
+        </w:rPr>
+        <w:lastRenderedPageBreak/>
+        <w:t>QA Unit Tests</w:t>
+      </w:r>
+    </w:p>
+    <w:p>
+      <w:pPr>
+        <w:jc w:val="both"/>
+        <w:rPr>
+          <w:rFonts w:ascii="Arial" w:hAnsi="Arial" w:cs="Arial"/>
+        </w:rPr>
+      </w:pPr>
+      <w:r>
+        <w:rPr>
+          <w:rFonts w:ascii="Arial" w:hAnsi="Arial" w:cs="Arial"/>
+        </w:rPr>
+        <w:t xml:space="preserve">This is the </w:t>
+      </w:r>
+      <w:r>
+        <w:rPr>
+          <w:rFonts w:ascii="Arial" w:hAnsi="Arial" w:cs="Arial"/>
+        </w:rPr>
+        <w:t>tests</w:t>
+      </w:r>
+      <w:r>
+        <w:rPr>
+          <w:rFonts w:ascii="Arial" w:hAnsi="Arial" w:cs="Arial"/>
+        </w:rPr>
+        <w:t xml:space="preserve"> results you would see if you clone the completed </w:t>
+      </w:r>
+      <w:r>
+        <w:rPr>
+          <w:rFonts w:ascii="Arial" w:hAnsi="Arial" w:cs="Arial"/>
+          <w:b/>
+          <w:bCs/>
+        </w:rPr>
+        <w:t>ETI-To-Do-App</w:t>
+      </w:r>
+      <w:r>
+        <w:rPr>
+          <w:rFonts w:ascii="Arial" w:hAnsi="Arial" w:cs="Arial"/>
+        </w:rPr>
+        <w:t xml:space="preserve"> project from the repository and run the </w:t>
+      </w:r>
+      <w:proofErr w:type="spellStart"/>
+      <w:r>
+        <w:rPr>
+          <w:rFonts w:ascii="Courier New" w:hAnsi="Courier New" w:cs="Courier New"/>
+        </w:rPr>
+        <w:t>pytest</w:t>
+      </w:r>
+      <w:proofErr w:type="spellEnd"/>
+      <w:r>
+        <w:rPr>
+          <w:rFonts w:ascii="Arial" w:hAnsi="Arial" w:cs="Arial"/>
+        </w:rPr>
+        <w:t xml:space="preserve"> command with the coverage option </w:t>
+      </w:r>
+      <w:r>
+        <w:rPr>
+          <w:rFonts w:ascii="Courier New" w:hAnsi="Courier New" w:cs="Courier New"/>
+        </w:rPr>
+        <w:t>--</w:t>
+      </w:r>
+      <w:proofErr w:type="spellStart"/>
+      <w:r>
+        <w:rPr>
+          <w:rFonts w:ascii="Courier New" w:hAnsi="Courier New" w:cs="Courier New"/>
+        </w:rPr>
+        <w:t>cov</w:t>
+      </w:r>
+      <w:proofErr w:type="spellEnd"/>
+      <w:r>
+        <w:rPr>
+          <w:rFonts w:ascii="Arial" w:hAnsi="Arial" w:cs="Arial"/>
+        </w:rPr>
+        <w:t xml:space="preserve"> on the </w:t>
+      </w:r>
+      <w:r>
+        <w:rPr>
+          <w:rFonts w:ascii="Arial" w:hAnsi="Arial" w:cs="Arial"/>
+          <w:b/>
+          <w:bCs/>
+        </w:rPr>
+        <w:t xml:space="preserve">QA </w:t>
+      </w:r>
+      <w:r>
+        <w:rPr>
+          <w:rFonts w:ascii="Arial" w:hAnsi="Arial" w:cs="Arial"/>
+        </w:rPr>
+        <w:t>folder</w:t>
+      </w:r>
+      <w:r>
+        <w:rPr>
+          <w:rFonts w:ascii="Arial" w:hAnsi="Arial" w:cs="Arial"/>
+        </w:rPr>
+        <w:t xml:space="preserve"> of the project shown in Figure </w:t>
+      </w:r>
+      <w:r>
+        <w:rPr>
+          <w:rFonts w:ascii="Arial" w:hAnsi="Arial" w:cs="Arial"/>
+        </w:rPr>
+        <w:t>2</w:t>
+      </w:r>
+      <w:r>
+        <w:rPr>
+          <w:rFonts w:ascii="Arial" w:hAnsi="Arial" w:cs="Arial"/>
+        </w:rPr>
+        <w:t xml:space="preserve"> below.</w:t>
+      </w:r>
+    </w:p>
+    <w:p>
+      <w:r>
+        <w:rPr>
+          <w:noProof/>
+        </w:rPr>
+        <w:drawing>
+          <wp:inline distT="0" distB="0" distL="0" distR="0" wp14:anchorId="21E57332" wp14:editId="7A80F8A3">
+            <wp:extent cx="5731510" cy="3032125"/>
+            <wp:effectExtent l="0" t="0" r="2540" b="0"/>
+            <wp:docPr id="1" name="Picture 1"/>
+            <wp:cNvGraphicFramePr>
+              <a:graphicFrameLocks xmlns:a="http://schemas.openxmlformats.org/drawingml/2006/main" noChangeAspect="1"/>
+            </wp:cNvGraphicFramePr>
+            <a:graphic xmlns:a="http://schemas.openxmlformats.org/drawingml/2006/main">
+              <a:graphicData uri="http://schemas.openxmlformats.org/drawingml/2006/picture">
+                <pic:pic xmlns:pic="http://schemas.openxmlformats.org/drawingml/2006/picture">
+                  <pic:nvPicPr>
+                    <pic:cNvPr id="1" name=""/>
+                    <pic:cNvPicPr/>
+                  </pic:nvPicPr>
+                  <pic:blipFill>
+                    <a:blip r:embed="rId10"/>
+                    <a:stretch>
+                      <a:fillRect/>
+                    </a:stretch>
+                  </pic:blipFill>
+                  <pic:spPr>
+                    <a:xfrm>
+                      <a:off x="0" y="0"/>
+                      <a:ext cx="5731510" cy="3032125"/>
+                    </a:xfrm>
+                    <a:prstGeom prst="rect">
+                      <a:avLst/>
+                    </a:prstGeom>
+                  </pic:spPr>
+                </pic:pic>
+              </a:graphicData>
+            </a:graphic>
+          </wp:inline>
+        </w:drawing>
+      </w:r>
+      <w:r>
+        <w:t xml:space="preserve"> </w:t>
+      </w:r>
+    </w:p>
+    <w:p>
+      <w:pPr>
+        <w:jc w:val="center"/>
+        <w:rPr>
+          <w:rFonts w:ascii="Arial" w:hAnsi="Arial" w:cs="Arial"/>
+        </w:rPr>
+      </w:pPr>
+      <w:r>
+        <w:rPr>
+          <w:rFonts w:ascii="Arial" w:hAnsi="Arial" w:cs="Arial"/>
+          <w:b/>
+          <w:bCs/>
+        </w:rPr>
+        <w:t>Figure 2</w:t>
+      </w:r>
+      <w:r>
+        <w:rPr>
+          <w:rFonts w:ascii="Arial" w:hAnsi="Arial" w:cs="Arial"/>
+        </w:rPr>
+        <w:br w:type="page"/>
+      </w:r>
+    </w:p>
+    <w:p>
+      <w:pPr>
+        <w:pStyle w:val="Heading2"/>
+        <w:spacing w:line="360" w:lineRule="auto"/>
+        <w:rPr>
+          <w:rFonts w:ascii="Arial" w:hAnsi="Arial" w:cs="Arial"/>
+        </w:rPr>
+      </w:pPr>
+      <w:r>
+        <w:rPr>
+          <w:rFonts w:ascii="Arial" w:hAnsi="Arial" w:cs="Arial"/>
+        </w:rPr>
+        <w:lastRenderedPageBreak/>
+        <w:t>Coverage</w:t>
+      </w:r>
+      <w:bookmarkStart w:id="1" w:name="_GoBack"/>
+      <w:bookmarkEnd w:id="1"/>
+    </w:p>
+    <w:p>
+      <w:pPr>
+        <w:jc w:val="both"/>
+        <w:rPr>
+          <w:rFonts w:ascii="Arial" w:hAnsi="Arial" w:cs="Arial"/>
+        </w:rPr>
+      </w:pPr>
+      <w:r>
+        <w:rPr>
+          <w:rFonts w:ascii="Arial" w:hAnsi="Arial" w:cs="Arial"/>
+        </w:rPr>
+        <w:t xml:space="preserve">This is the coverage results you would see if you </w:t>
+      </w:r>
+      <w:r>
+        <w:rPr>
+          <w:rFonts w:ascii="Arial" w:hAnsi="Arial" w:cs="Arial"/>
+        </w:rPr>
+        <w:t xml:space="preserve">clone the completed </w:t>
+      </w:r>
+      <w:r>
+        <w:rPr>
+          <w:rFonts w:ascii="Arial" w:hAnsi="Arial" w:cs="Arial"/>
+          <w:b/>
+          <w:bCs/>
+        </w:rPr>
+        <w:t>ETI-To-Do-App</w:t>
+      </w:r>
+      <w:r>
+        <w:rPr>
+          <w:rFonts w:ascii="Arial" w:hAnsi="Arial" w:cs="Arial"/>
+        </w:rPr>
+        <w:t xml:space="preserve"> project from the repository and run the </w:t>
+      </w:r>
+      <w:proofErr w:type="spellStart"/>
+      <w:r>
+        <w:rPr>
+          <w:rFonts w:ascii="Courier New" w:hAnsi="Courier New" w:cs="Courier New"/>
+        </w:rPr>
+        <w:t>pytest</w:t>
+      </w:r>
+      <w:proofErr w:type="spellEnd"/>
+      <w:r>
+        <w:rPr>
+          <w:rFonts w:ascii="Arial" w:hAnsi="Arial" w:cs="Arial"/>
+        </w:rPr>
+        <w:t xml:space="preserve"> command</w:t>
+      </w:r>
+      <w:r>
+        <w:rPr>
+          <w:rFonts w:ascii="Arial" w:hAnsi="Arial" w:cs="Arial"/>
+        </w:rPr>
+        <w:t xml:space="preserve"> with the coverage option </w:t>
+      </w:r>
+      <w:r>
+        <w:rPr>
+          <w:rFonts w:ascii="Courier New" w:hAnsi="Courier New" w:cs="Courier New"/>
+        </w:rPr>
+        <w:t>--</w:t>
+      </w:r>
+      <w:proofErr w:type="spellStart"/>
+      <w:r>
+        <w:rPr>
+          <w:rFonts w:ascii="Courier New" w:hAnsi="Courier New" w:cs="Courier New"/>
+        </w:rPr>
+        <w:t>cov</w:t>
+      </w:r>
+      <w:proofErr w:type="spellEnd"/>
+      <w:r>
+        <w:rPr>
+          <w:rFonts w:ascii="Arial" w:hAnsi="Arial" w:cs="Arial"/>
+        </w:rPr>
+        <w:t xml:space="preserve"> on the </w:t>
+      </w:r>
+      <w:proofErr w:type="spellStart"/>
+      <w:proofErr w:type="gramStart"/>
+      <w:r>
+        <w:rPr>
+          <w:rFonts w:ascii="Arial" w:hAnsi="Arial" w:cs="Arial"/>
+          <w:b/>
+          <w:bCs/>
+        </w:rPr>
+        <w:t>To</w:t>
+      </w:r>
+      <w:proofErr w:type="gramEnd"/>
+      <w:r>
+        <w:rPr>
+          <w:rFonts w:ascii="Arial" w:hAnsi="Arial" w:cs="Arial"/>
+          <w:b/>
+          <w:bCs/>
+        </w:rPr>
+        <w:t>_do_page</w:t>
+      </w:r>
+      <w:proofErr w:type="spellEnd"/>
+      <w:r>
+        <w:rPr>
+          <w:rFonts w:ascii="Arial" w:hAnsi="Arial" w:cs="Arial"/>
+        </w:rPr>
+        <w:t xml:space="preserve"> </w:t>
+      </w:r>
+      <w:r>
+        <w:rPr>
+          <w:rFonts w:ascii="Arial" w:hAnsi="Arial" w:cs="Arial"/>
+        </w:rPr>
+        <w:t>of the project</w:t>
+      </w:r>
+      <w:r>
+        <w:rPr>
+          <w:rFonts w:ascii="Arial" w:hAnsi="Arial" w:cs="Arial"/>
+        </w:rPr>
+        <w:t xml:space="preserve"> shown in Figure 3 below.</w:t>
+      </w:r>
+    </w:p>
+    <w:p>
+      <w:pPr>
+        <w:jc w:val="center"/>
+        <w:rPr>
+          <w:rFonts w:ascii="Arial" w:hAnsi="Arial" w:cs="Arial"/>
+        </w:rPr>
+      </w:pPr>
+      <w:r>
+        <w:rPr>
+          <w:noProof/>
+        </w:rPr>
+        <w:drawing>
+          <wp:inline distT="0" distB="0" distL="0" distR="0" wp14:anchorId="29193DE4" wp14:editId="5920D4BD">
+            <wp:extent cx="5585460" cy="2964180"/>
+            <wp:effectExtent l="0" t="0" r="0" b="7620"/>
+            <wp:docPr id="3" name="Picture 3"/>
+            <wp:cNvGraphicFramePr>
+              <a:graphicFrameLocks xmlns:a="http://schemas.openxmlformats.org/drawingml/2006/main" noChangeAspect="1"/>
+            </wp:cNvGraphicFramePr>
+            <a:graphic xmlns:a="http://schemas.openxmlformats.org/drawingml/2006/main">
+              <a:graphicData uri="http://schemas.openxmlformats.org/drawingml/2006/picture">
+                <pic:pic xmlns:pic="http://schemas.openxmlformats.org/drawingml/2006/picture">
+                  <pic:nvPicPr>
+                    <pic:cNvPr id="0" name="Picture 8"/>
+                    <pic:cNvPicPr>
+                      <a:picLocks noChangeAspect="1" noChangeArrowheads="1"/>
+                    </pic:cNvPicPr>
+                  </pic:nvPicPr>
+                  <pic:blipFill>
+                    <a:blip r:embed="rId11">
+                      <a:extLst>
+                        <a:ext uri="{28A0092B-C50C-407E-A947-70E740481C1C}">
+                          <a14:useLocalDpi xmlns:a14="http://schemas.microsoft.com/office/drawing/2010/main" val="0"/>
+                        </a:ext>
+                      </a:extLst>
+                    </a:blip>
+                    <a:srcRect/>
+                    <a:stretch>
+                      <a:fillRect/>
+                    </a:stretch>
+                  </pic:blipFill>
+                  <pic:spPr bwMode="auto">
+                    <a:xfrm>
+                      <a:off x="0" y="0"/>
+                      <a:ext cx="5585460" cy="2964180"/>
+                    </a:xfrm>
+                    <a:prstGeom prst="rect">
+                      <a:avLst/>
+                    </a:prstGeom>
+                    <a:noFill/>
+                    <a:ln>
+                      <a:noFill/>
+                    </a:ln>
+                  </pic:spPr>
+                </pic:pic>
+              </a:graphicData>
+            </a:graphic>
+          </wp:inline>
+        </w:drawing>
+      </w:r>
+    </w:p>
+    <w:p>
+      <w:pPr>
+        <w:jc w:val="center"/>
+        <w:rPr>
+          <w:rFonts w:ascii="Arial" w:hAnsi="Arial" w:cs="Arial"/>
+          <w:b/>
+          <w:bCs/>
+        </w:rPr>
+      </w:pPr>
+      <w:r>
+        <w:rPr>
+          <w:rFonts w:ascii="Arial" w:hAnsi="Arial" w:cs="Arial"/>
+          <w:b/>
+          <w:bCs/>
+        </w:rPr>
+        <w:t xml:space="preserve">Figure </w:t>
+      </w:r>
+      <w:r>
+        <w:rPr>
+          <w:rFonts w:ascii="Arial" w:hAnsi="Arial" w:cs="Arial"/>
+          <w:b/>
+          <w:bCs/>
+        </w:rPr>
+        <w:t>3</w:t>
+      </w:r>
+    </w:p>
+    <w:p>
+      <w:pPr>
+        <w:rPr>
+          <w:rFonts w:ascii="Arial" w:hAnsi="Arial" w:cs="Arial"/>
+        </w:rPr>
+      </w:pPr>
+      <w:r>
+        <w:rPr>
+          <w:rFonts w:ascii="Arial" w:hAnsi="Arial" w:cs="Arial"/>
+        </w:rPr>
+        <w:br w:type="page"/>
+      </w:r>
+    </w:p>
+    <w:p>
+      <w:pPr>
+        <w:jc w:val="both"/>
+        <w:rPr>
+          <w:rFonts w:ascii="Arial" w:hAnsi="Arial" w:cs="Arial"/>
+        </w:rPr>
+      </w:pPr>
+      <w:r>
+        <w:rPr>
+          <w:rFonts w:ascii="Arial" w:hAnsi="Arial" w:cs="Arial"/>
+        </w:rPr>
+        <w:lastRenderedPageBreak/>
+        <w:t xml:space="preserve">This is the coverage results you would see if you clone the completed </w:t>
+      </w:r>
+      <w:r>
+        <w:rPr>
+          <w:rFonts w:ascii="Arial" w:hAnsi="Arial" w:cs="Arial"/>
+          <w:b/>
+          <w:bCs/>
+        </w:rPr>
+        <w:t>ETI-To-Do-App</w:t>
+      </w:r>
+      <w:r>
+        <w:rPr>
+          <w:rFonts w:ascii="Arial" w:hAnsi="Arial" w:cs="Arial"/>
+        </w:rPr>
+        <w:t xml:space="preserve"> project from the repository and run the </w:t>
+      </w:r>
+      <w:proofErr w:type="spellStart"/>
+      <w:r>
+        <w:rPr>
+          <w:rFonts w:ascii="Courier New" w:hAnsi="Courier New" w:cs="Courier New"/>
+        </w:rPr>
+        <w:t>pytest</w:t>
+      </w:r>
+      <w:proofErr w:type="spellEnd"/>
+      <w:r>
+        <w:rPr>
+          <w:rFonts w:ascii="Arial" w:hAnsi="Arial" w:cs="Arial"/>
+        </w:rPr>
+        <w:t xml:space="preserve"> command with the coverage option </w:t>
+      </w:r>
+      <w:r>
+        <w:rPr>
+          <w:rFonts w:ascii="Courier New" w:hAnsi="Courier New" w:cs="Courier New"/>
+        </w:rPr>
+        <w:t>--</w:t>
+      </w:r>
+      <w:proofErr w:type="spellStart"/>
+      <w:r>
+        <w:rPr>
+          <w:rFonts w:ascii="Courier New" w:hAnsi="Courier New" w:cs="Courier New"/>
+        </w:rPr>
+        <w:t>cov</w:t>
+      </w:r>
+      <w:proofErr w:type="spellEnd"/>
+      <w:r>
+        <w:rPr>
+          <w:rFonts w:ascii="Arial" w:hAnsi="Arial" w:cs="Arial"/>
+        </w:rPr>
+        <w:t xml:space="preserve"> on the </w:t>
+      </w:r>
+      <w:r>
+        <w:rPr>
+          <w:rFonts w:ascii="Arial" w:hAnsi="Arial" w:cs="Arial"/>
+          <w:b/>
+          <w:bCs/>
+        </w:rPr>
+        <w:t>QA</w:t>
+      </w:r>
+      <w:r>
+        <w:rPr>
+          <w:rFonts w:ascii="Arial" w:hAnsi="Arial" w:cs="Arial"/>
+        </w:rPr>
+        <w:t xml:space="preserve"> folder</w:t>
+      </w:r>
+      <w:r>
+        <w:rPr>
+          <w:rFonts w:ascii="Arial" w:hAnsi="Arial" w:cs="Arial"/>
+        </w:rPr>
+        <w:t xml:space="preserve"> of the project shown in Figure </w:t>
+      </w:r>
+      <w:r>
+        <w:rPr>
+          <w:rFonts w:ascii="Arial" w:hAnsi="Arial" w:cs="Arial"/>
+        </w:rPr>
+        <w:t>4</w:t>
+      </w:r>
+      <w:r>
+        <w:rPr>
+          <w:rFonts w:ascii="Arial" w:hAnsi="Arial" w:cs="Arial"/>
+        </w:rPr>
+        <w:t xml:space="preserve"> below.</w:t>
+      </w:r>
+    </w:p>
+    <w:p>
+      <w:pPr>
+        <w:jc w:val="center"/>
+        <w:rPr>
+          <w:rFonts w:ascii="Arial" w:hAnsi="Arial" w:cs="Arial"/>
+          <w:b/>
+          <w:bCs/>
+        </w:rPr>
+      </w:pPr>
+      <w:r>
+        <w:rPr>
+          <w:noProof/>
+        </w:rPr>
+        <w:drawing>
+          <wp:inline distT="0" distB="0" distL="0" distR="0" wp14:anchorId="5887E555" wp14:editId="0943D613">
+            <wp:extent cx="4579620" cy="1869698"/>
+            <wp:effectExtent l="0" t="0" r="0" b="0"/>
+            <wp:docPr id="4" name="Picture 4"/>
+            <wp:cNvGraphicFramePr>
+              <a:graphicFrameLocks xmlns:a="http://schemas.openxmlformats.org/drawingml/2006/main" noChangeAspect="1"/>
+            </wp:cNvGraphicFramePr>
+            <a:graphic xmlns:a="http://schemas.openxmlformats.org/drawingml/2006/main">
+              <a:graphicData uri="http://schemas.openxmlformats.org/drawingml/2006/picture">
+                <pic:pic xmlns:pic="http://schemas.openxmlformats.org/drawingml/2006/picture">
+                  <pic:nvPicPr>
+                    <pic:cNvPr id="1" name=""/>
+                    <pic:cNvPicPr/>
+                  </pic:nvPicPr>
+                  <pic:blipFill>
+                    <a:blip r:embed="rId12"/>
+                    <a:stretch>
+                      <a:fillRect/>
+                    </a:stretch>
+                  </pic:blipFill>
+                  <pic:spPr>
+                    <a:xfrm>
+                      <a:off x="0" y="0"/>
+                      <a:ext cx="4612772" cy="1883233"/>
+                    </a:xfrm>
+                    <a:prstGeom prst="rect">
+                      <a:avLst/>
+                    </a:prstGeom>
+                  </pic:spPr>
+                </pic:pic>
+              </a:graphicData>
+            </a:graphic>
+          </wp:inline>
+        </w:drawing>
+      </w:r>
+    </w:p>
+    <w:p>
+      <w:pPr>
+        <w:jc w:val="center"/>
+        <w:rPr>
+          <w:rFonts w:ascii="Arial" w:hAnsi="Arial" w:cs="Arial"/>
+          <w:b/>
+          <w:bCs/>
+        </w:rPr>
+      </w:pPr>
+      <w:r>
+        <w:rPr>
+          <w:rFonts w:ascii="Arial" w:hAnsi="Arial" w:cs="Arial"/>
+          <w:b/>
+          <w:bCs/>
+        </w:rPr>
+        <w:t xml:space="preserve">Figure </w:t>
+      </w:r>
+      <w:r>
+        <w:rPr>
+          <w:rFonts w:ascii="Arial" w:hAnsi="Arial" w:cs="Arial"/>
+          <w:b/>
+          <w:bCs/>
+        </w:rPr>
+        <w:t>4</w:t>
+      </w:r>
+    </w:p>
+    <w:p>
+      <w:pPr>
+        <w:rPr>
+          <w:rFonts w:ascii="Arial" w:hAnsi="Arial" w:cs="Arial"/>
+          <w:b/>
+          <w:bCs/>
+        </w:rPr>
+      </w:pPr>
     </w:p>
     <w:sectPr>
+      <w:headerReference w:type="default" r:id="rId13"/>
       <w:pgSz w:w="11906" w:h="16838"/>
       <w:pgMar w:top="1440" w:right="1440" w:bottom="1440" w:left="1440" w:header="708" w:footer="708" w:gutter="0"/>
       <w:cols w:space="708"/>
@@ -76,6 +1197,204 @@
     </w:sectPr>
   </w:body>
 </w:document>
+</file>
+
+<file path=word/endnotes.xml><?xml version="1.0" encoding="utf-8"?>
+<w:endnotes xmlns:wpc="http://schemas.microsoft.com/office/word/2010/wordprocessingCanvas" xmlns:cx="http://schemas.microsoft.com/office/drawing/2014/chartex" xmlns:cx1="http://schemas.microsoft.com/office/drawing/2015/9/8/chartex" xmlns:cx2="http://schemas.microsoft.com/office/drawing/2015/10/21/chartex" xmlns:cx3="http://schemas.microsoft.com/office/drawing/2016/5/9/chartex" xmlns:cx4="http://schemas.microsoft.com/office/drawing/2016/5/10/chartex" xmlns:cx5="http://schemas.microsoft.com/office/drawing/2016/5/11/chartex" xmlns:cx6="http://schemas.microsoft.com/office/drawing/2016/5/12/chartex" xmlns:cx7="http://schemas.microsoft.com/office/drawing/2016/5/13/chartex" xmlns:cx8="http://schemas.microsoft.com/office/drawing/2016/5/14/chartex" xmlns:mc="http://schemas.openxmlformats.org/markup-compatibility/2006" xmlns:aink="http://schemas.microsoft.com/office/drawing/2016/ink" xmlns:am3d="http://schemas.microsoft.com/office/drawing/2017/model3d" xmlns:o="urn:schemas-microsoft-com:office:office" xmlns:r="http://schemas.openxmlformats.org/officeDocument/2006/relationships" xmlns:m="http://schemas.openxmlformats.org/officeDocument/2006/math" xmlns:v="urn:schemas-microsoft-com:vml" xmlns:wp14="http://schemas.microsoft.com/office/word/2010/wordprocessingDrawing" xmlns:wp="http://schemas.openxmlformats.org/drawingml/2006/wordprocessingDrawing" xmlns:w10="urn:schemas-microsoft-com:office:word" xmlns:w="http://schemas.openxmlformats.org/wordprocessingml/2006/main" xmlns:w14="http://schemas.microsoft.com/office/word/2010/wordml" xmlns:w15="http://schemas.microsoft.com/office/word/2012/wordml" xmlns:w16cid="http://schemas.microsoft.com/office/word/2016/wordml/cid" xmlns:w16se="http://schemas.microsoft.com/office/word/2015/wordml/symex" xmlns:wpg="http://schemas.microsoft.com/office/word/2010/wordprocessingGroup" xmlns:wpi="http://schemas.microsoft.com/office/word/2010/wordprocessingInk" xmlns:wne="http://schemas.microsoft.com/office/word/2006/wordml" xmlns:wps="http://schemas.microsoft.com/office/word/2010/wordprocessingShape" mc:Ignorable="w14 w15 w16se w16cid wp14">
+  <w:endnote w:type="separator" w:id="-1">
+    <w:p>
+      <w:pPr>
+        <w:spacing w:after="0" w:line="240" w:lineRule="auto"/>
+      </w:pPr>
+      <w:r>
+        <w:separator/>
+      </w:r>
+    </w:p>
+  </w:endnote>
+  <w:endnote w:type="continuationSeparator" w:id="0">
+    <w:p>
+      <w:pPr>
+        <w:spacing w:after="0" w:line="240" w:lineRule="auto"/>
+      </w:pPr>
+      <w:r>
+        <w:continuationSeparator/>
+      </w:r>
+    </w:p>
+  </w:endnote>
+</w:endnotes>
+</file>
+
+<file path=word/footnotes.xml><?xml version="1.0" encoding="utf-8"?>
+<w:footnotes xmlns:wpc="http://schemas.microsoft.com/office/word/2010/wordprocessingCanvas" xmlns:cx="http://schemas.microsoft.com/office/drawing/2014/chartex" xmlns:cx1="http://schemas.microsoft.com/office/drawing/2015/9/8/chartex" xmlns:cx2="http://schemas.microsoft.com/office/drawing/2015/10/21/chartex" xmlns:cx3="http://schemas.microsoft.com/office/drawing/2016/5/9/chartex" xmlns:cx4="http://schemas.microsoft.com/office/drawing/2016/5/10/chartex" xmlns:cx5="http://schemas.microsoft.com/office/drawing/2016/5/11/chartex" xmlns:cx6="http://schemas.microsoft.com/office/drawing/2016/5/12/chartex" xmlns:cx7="http://schemas.microsoft.com/office/drawing/2016/5/13/chartex" xmlns:cx8="http://schemas.microsoft.com/office/drawing/2016/5/14/chartex" xmlns:mc="http://schemas.openxmlformats.org/markup-compatibility/2006" xmlns:aink="http://schemas.microsoft.com/office/drawing/2016/ink" xmlns:am3d="http://schemas.microsoft.com/office/drawing/2017/model3d" xmlns:o="urn:schemas-microsoft-com:office:office" xmlns:r="http://schemas.openxmlformats.org/officeDocument/2006/relationships" xmlns:m="http://schemas.openxmlformats.org/officeDocument/2006/math" xmlns:v="urn:schemas-microsoft-com:vml" xmlns:wp14="http://schemas.microsoft.com/office/word/2010/wordprocessingDrawing" xmlns:wp="http://schemas.openxmlformats.org/drawingml/2006/wordprocessingDrawing" xmlns:w10="urn:schemas-microsoft-com:office:word" xmlns:w="http://schemas.openxmlformats.org/wordprocessingml/2006/main" xmlns:w14="http://schemas.microsoft.com/office/word/2010/wordml" xmlns:w15="http://schemas.microsoft.com/office/word/2012/wordml" xmlns:w16cid="http://schemas.microsoft.com/office/word/2016/wordml/cid" xmlns:w16se="http://schemas.microsoft.com/office/word/2015/wordml/symex" xmlns:wpg="http://schemas.microsoft.com/office/word/2010/wordprocessingGroup" xmlns:wpi="http://schemas.microsoft.com/office/word/2010/wordprocessingInk" xmlns:wne="http://schemas.microsoft.com/office/word/2006/wordml" xmlns:wps="http://schemas.microsoft.com/office/word/2010/wordprocessingShape" mc:Ignorable="w14 w15 w16se w16cid wp14">
+  <w:footnote w:type="separator" w:id="-1">
+    <w:p>
+      <w:pPr>
+        <w:spacing w:after="0" w:line="240" w:lineRule="auto"/>
+      </w:pPr>
+      <w:r>
+        <w:separator/>
+      </w:r>
+    </w:p>
+  </w:footnote>
+  <w:footnote w:type="continuationSeparator" w:id="0">
+    <w:p>
+      <w:pPr>
+        <w:spacing w:after="0" w:line="240" w:lineRule="auto"/>
+      </w:pPr>
+      <w:r>
+        <w:continuationSeparator/>
+      </w:r>
+    </w:p>
+  </w:footnote>
+</w:footnotes>
+</file>
+
+<file path=word/header1.xml><?xml version="1.0" encoding="utf-8"?>
+<w:hdr xmlns:wpc="http://schemas.microsoft.com/office/word/2010/wordprocessingCanvas" xmlns:cx="http://schemas.microsoft.com/office/drawing/2014/chartex" xmlns:cx1="http://schemas.microsoft.com/office/drawing/2015/9/8/chartex" xmlns:cx2="http://schemas.microsoft.com/office/drawing/2015/10/21/chartex" xmlns:cx3="http://schemas.microsoft.com/office/drawing/2016/5/9/chartex" xmlns:cx4="http://schemas.microsoft.com/office/drawing/2016/5/10/chartex" xmlns:cx5="http://schemas.microsoft.com/office/drawing/2016/5/11/chartex" xmlns:cx6="http://schemas.microsoft.com/office/drawing/2016/5/12/chartex" xmlns:cx7="http://schemas.microsoft.com/office/drawing/2016/5/13/chartex" xmlns:cx8="http://schemas.microsoft.com/office/drawing/2016/5/14/chartex" xmlns:mc="http://schemas.openxmlformats.org/markup-compatibility/2006" xmlns:aink="http://schemas.microsoft.com/office/drawing/2016/ink" xmlns:am3d="http://schemas.microsoft.com/office/drawing/2017/model3d" xmlns:o="urn:schemas-microsoft-com:office:office" xmlns:r="http://schemas.openxmlformats.org/officeDocument/2006/relationships" xmlns:m="http://schemas.openxmlformats.org/officeDocument/2006/math" xmlns:v="urn:schemas-microsoft-com:vml" xmlns:wp14="http://schemas.microsoft.com/office/word/2010/wordprocessingDrawing" xmlns:wp="http://schemas.openxmlformats.org/drawingml/2006/wordprocessingDrawing" xmlns:w10="urn:schemas-microsoft-com:office:word" xmlns:w="http://schemas.openxmlformats.org/wordprocessingml/2006/main" xmlns:w14="http://schemas.microsoft.com/office/word/2010/wordml" xmlns:w15="http://schemas.microsoft.com/office/word/2012/wordml" xmlns:w16cid="http://schemas.microsoft.com/office/word/2016/wordml/cid" xmlns:w16se="http://schemas.microsoft.com/office/word/2015/wordml/symex" xmlns:wpg="http://schemas.microsoft.com/office/word/2010/wordprocessingGroup" xmlns:wpi="http://schemas.microsoft.com/office/word/2010/wordprocessingInk" xmlns:wne="http://schemas.microsoft.com/office/word/2006/wordml" xmlns:wps="http://schemas.microsoft.com/office/word/2010/wordprocessingShape" mc:Ignorable="w14 w15 w16se w16cid wp14">
+  <w:p>
+    <w:pPr>
+      <w:pStyle w:val="Header"/>
+      <w:rPr>
+        <w:rFonts w:ascii="Arial" w:hAnsi="Arial" w:cs="Arial"/>
+      </w:rPr>
+    </w:pPr>
+    <w:r>
+      <w:rPr>
+        <w:rFonts w:ascii="Arial" w:hAnsi="Arial" w:cs="Arial"/>
+      </w:rPr>
+      <w:t xml:space="preserve">ETI P01 Team 3: Team </w:t>
+    </w:r>
+    <w:proofErr w:type="spellStart"/>
+    <w:r>
+      <w:rPr>
+        <w:rFonts w:ascii="Arial" w:hAnsi="Arial" w:cs="Arial"/>
+      </w:rPr>
+      <w:t>BlueMonday</w:t>
+    </w:r>
+    <w:proofErr w:type="spellEnd"/>
+  </w:p>
+</w:hdr>
+</file>
+
+<file path=word/numbering.xml><?xml version="1.0" encoding="utf-8"?>
+<w:numbering xmlns:wpc="http://schemas.microsoft.com/office/word/2010/wordprocessingCanvas" xmlns:cx="http://schemas.microsoft.com/office/drawing/2014/chartex" xmlns:cx1="http://schemas.microsoft.com/office/drawing/2015/9/8/chartex" xmlns:cx2="http://schemas.microsoft.com/office/drawing/2015/10/21/chartex" xmlns:cx3="http://schemas.microsoft.com/office/drawing/2016/5/9/chartex" xmlns:cx4="http://schemas.microsoft.com/office/drawing/2016/5/10/chartex" xmlns:cx5="http://schemas.microsoft.com/office/drawing/2016/5/11/chartex" xmlns:cx6="http://schemas.microsoft.com/office/drawing/2016/5/12/chartex" xmlns:cx7="http://schemas.microsoft.com/office/drawing/2016/5/13/chartex" xmlns:cx8="http://schemas.microsoft.com/office/drawing/2016/5/14/chartex" xmlns:mc="http://schemas.openxmlformats.org/markup-compatibility/2006" xmlns:aink="http://schemas.microsoft.com/office/drawing/2016/ink" xmlns:am3d="http://schemas.microsoft.com/office/drawing/2017/model3d" xmlns:o="urn:schemas-microsoft-com:office:office" xmlns:r="http://schemas.openxmlformats.org/officeDocument/2006/relationships" xmlns:m="http://schemas.openxmlformats.org/officeDocument/2006/math" xmlns:v="urn:schemas-microsoft-com:vml" xmlns:wp14="http://schemas.microsoft.com/office/word/2010/wordprocessingDrawing" xmlns:wp="http://schemas.openxmlformats.org/drawingml/2006/wordprocessingDrawing" xmlns:w10="urn:schemas-microsoft-com:office:word" xmlns:w="http://schemas.openxmlformats.org/wordprocessingml/2006/main" xmlns:w14="http://schemas.microsoft.com/office/word/2010/wordml" xmlns:w15="http://schemas.microsoft.com/office/word/2012/wordml" xmlns:w16cid="http://schemas.microsoft.com/office/word/2016/wordml/cid" xmlns:w16se="http://schemas.microsoft.com/office/word/2015/wordml/symex" xmlns:wpg="http://schemas.microsoft.com/office/word/2010/wordprocessingGroup" xmlns:wpi="http://schemas.microsoft.com/office/word/2010/wordprocessingInk" xmlns:wne="http://schemas.microsoft.com/office/word/2006/wordml" xmlns:wps="http://schemas.microsoft.com/office/word/2010/wordprocessingShape" mc:Ignorable="w14 w15 w16se w16cid wp14">
+  <w:abstractNum w:abstractNumId="0" w15:restartNumberingAfterBreak="0">
+    <w:nsid w:val="6CC76687"/>
+    <w:multiLevelType w:val="hybridMultilevel"/>
+    <w:tmpl w:val="4D1EC978"/>
+    <w:lvl w:ilvl="0" w:tplc="48090001">
+      <w:start w:val="1"/>
+      <w:numFmt w:val="bullet"/>
+      <w:lvlText w:val=""/>
+      <w:lvlJc w:val="left"/>
+      <w:pPr>
+        <w:ind w:left="720" w:hanging="360"/>
+      </w:pPr>
+      <w:rPr>
+        <w:rFonts w:ascii="Symbol" w:hAnsi="Symbol" w:hint="default"/>
+      </w:rPr>
+    </w:lvl>
+    <w:lvl w:ilvl="1" w:tplc="48090003" w:tentative="1">
+      <w:start w:val="1"/>
+      <w:numFmt w:val="bullet"/>
+      <w:lvlText w:val="o"/>
+      <w:lvlJc w:val="left"/>
+      <w:pPr>
+        <w:ind w:left="1440" w:hanging="360"/>
+      </w:pPr>
+      <w:rPr>
+        <w:rFonts w:ascii="Courier New" w:hAnsi="Courier New" w:cs="Courier New" w:hint="default"/>
+      </w:rPr>
+    </w:lvl>
+    <w:lvl w:ilvl="2" w:tplc="48090005" w:tentative="1">
+      <w:start w:val="1"/>
+      <w:numFmt w:val="bullet"/>
+      <w:lvlText w:val=""/>
+      <w:lvlJc w:val="left"/>
+      <w:pPr>
+        <w:ind w:left="2160" w:hanging="360"/>
+      </w:pPr>
+      <w:rPr>
+        <w:rFonts w:ascii="Wingdings" w:hAnsi="Wingdings" w:hint="default"/>
+      </w:rPr>
+    </w:lvl>
+    <w:lvl w:ilvl="3" w:tplc="48090001" w:tentative="1">
+      <w:start w:val="1"/>
+      <w:numFmt w:val="bullet"/>
+      <w:lvlText w:val=""/>
+      <w:lvlJc w:val="left"/>
+      <w:pPr>
+        <w:ind w:left="2880" w:hanging="360"/>
+      </w:pPr>
+      <w:rPr>
+        <w:rFonts w:ascii="Symbol" w:hAnsi="Symbol" w:hint="default"/>
+      </w:rPr>
+    </w:lvl>
+    <w:lvl w:ilvl="4" w:tplc="48090003" w:tentative="1">
+      <w:start w:val="1"/>
+      <w:numFmt w:val="bullet"/>
+      <w:lvlText w:val="o"/>
+      <w:lvlJc w:val="left"/>
+      <w:pPr>
+        <w:ind w:left="3600" w:hanging="360"/>
+      </w:pPr>
+      <w:rPr>
+        <w:rFonts w:ascii="Courier New" w:hAnsi="Courier New" w:cs="Courier New" w:hint="default"/>
+      </w:rPr>
+    </w:lvl>
+    <w:lvl w:ilvl="5" w:tplc="48090005" w:tentative="1">
+      <w:start w:val="1"/>
+      <w:numFmt w:val="bullet"/>
+      <w:lvlText w:val=""/>
+      <w:lvlJc w:val="left"/>
+      <w:pPr>
+        <w:ind w:left="4320" w:hanging="360"/>
+      </w:pPr>
+      <w:rPr>
+        <w:rFonts w:ascii="Wingdings" w:hAnsi="Wingdings" w:hint="default"/>
+      </w:rPr>
+    </w:lvl>
+    <w:lvl w:ilvl="6" w:tplc="48090001" w:tentative="1">
+      <w:start w:val="1"/>
+      <w:numFmt w:val="bullet"/>
+      <w:lvlText w:val=""/>
+      <w:lvlJc w:val="left"/>
+      <w:pPr>
+        <w:ind w:left="5040" w:hanging="360"/>
+      </w:pPr>
+      <w:rPr>
+        <w:rFonts w:ascii="Symbol" w:hAnsi="Symbol" w:hint="default"/>
+      </w:rPr>
+    </w:lvl>
+    <w:lvl w:ilvl="7" w:tplc="48090003" w:tentative="1">
+      <w:start w:val="1"/>
+      <w:numFmt w:val="bullet"/>
+      <w:lvlText w:val="o"/>
+      <w:lvlJc w:val="left"/>
+      <w:pPr>
+        <w:ind w:left="5760" w:hanging="360"/>
+      </w:pPr>
+      <w:rPr>
+        <w:rFonts w:ascii="Courier New" w:hAnsi="Courier New" w:cs="Courier New" w:hint="default"/>
+      </w:rPr>
+    </w:lvl>
+    <w:lvl w:ilvl="8" w:tplc="48090005" w:tentative="1">
+      <w:start w:val="1"/>
+      <w:numFmt w:val="bullet"/>
+      <w:lvlText w:val=""/>
+      <w:lvlJc w:val="left"/>
+      <w:pPr>
+        <w:ind w:left="6480" w:hanging="360"/>
+      </w:pPr>
+      <w:rPr>
+        <w:rFonts w:ascii="Wingdings" w:hAnsi="Wingdings" w:hint="default"/>
+      </w:rPr>
+    </w:lvl>
+  </w:abstractNum>
+  <w:num w:numId="1">
+    <w:abstractNumId w:val="0"/>
+  </w:num>
+</w:numbering>
 </file>
 
 <file path=word/styles.xml><?xml version="1.0" encoding="utf-8"?>
@@ -498,6 +1817,28 @@
       <w:szCs w:val="32"/>
     </w:rPr>
   </w:style>
+  <w:style w:type="paragraph" w:styleId="Heading2">
+    <w:name w:val="heading 2"/>
+    <w:basedOn w:val="Normal"/>
+    <w:next w:val="Normal"/>
+    <w:link w:val="Heading2Char"/>
+    <w:uiPriority w:val="9"/>
+    <w:unhideWhenUsed/>
+    <w:qFormat/>
+    <w:rsid w:val="00EF5A1E"/>
+    <w:pPr>
+      <w:keepNext/>
+      <w:keepLines/>
+      <w:spacing w:before="40" w:after="0"/>
+      <w:outlineLvl w:val="1"/>
+    </w:pPr>
+    <w:rPr>
+      <w:rFonts w:asciiTheme="majorHAnsi" w:eastAsiaTheme="majorEastAsia" w:hAnsiTheme="majorHAnsi" w:cstheme="majorBidi"/>
+      <w:color w:val="2F5496" w:themeColor="accent1" w:themeShade="BF"/>
+      <w:sz w:val="26"/>
+      <w:szCs w:val="26"/>
+    </w:rPr>
+  </w:style>
   <w:style w:type="character" w:default="1" w:styleId="DefaultParagraphFont">
     <w:name w:val="Default Paragraph Font"/>
     <w:uiPriority w:val="1"/>
@@ -536,6 +1877,97 @@
       <w:color w:val="2F5496" w:themeColor="accent1" w:themeShade="BF"/>
       <w:sz w:val="32"/>
       <w:szCs w:val="32"/>
+    </w:rPr>
+  </w:style>
+  <w:style w:type="paragraph" w:styleId="ListParagraph">
+    <w:name w:val="List Paragraph"/>
+    <w:basedOn w:val="Normal"/>
+    <w:uiPriority w:val="34"/>
+    <w:qFormat/>
+    <w:rsid w:val="00122236"/>
+    <w:pPr>
+      <w:ind w:left="720"/>
+      <w:contextualSpacing/>
+    </w:pPr>
+  </w:style>
+  <w:style w:type="paragraph" w:styleId="Header">
+    <w:name w:val="header"/>
+    <w:basedOn w:val="Normal"/>
+    <w:link w:val="HeaderChar"/>
+    <w:uiPriority w:val="99"/>
+    <w:unhideWhenUsed/>
+    <w:rsid w:val="00AF5319"/>
+    <w:pPr>
+      <w:tabs>
+        <w:tab w:val="center" w:pos="4513"/>
+        <w:tab w:val="right" w:pos="9026"/>
+      </w:tabs>
+      <w:spacing w:after="0" w:line="240" w:lineRule="auto"/>
+    </w:pPr>
+  </w:style>
+  <w:style w:type="character" w:customStyle="1" w:styleId="HeaderChar">
+    <w:name w:val="Header Char"/>
+    <w:basedOn w:val="DefaultParagraphFont"/>
+    <w:link w:val="Header"/>
+    <w:uiPriority w:val="99"/>
+    <w:rsid w:val="00AF5319"/>
+  </w:style>
+  <w:style w:type="paragraph" w:styleId="Footer">
+    <w:name w:val="footer"/>
+    <w:basedOn w:val="Normal"/>
+    <w:link w:val="FooterChar"/>
+    <w:uiPriority w:val="99"/>
+    <w:unhideWhenUsed/>
+    <w:rsid w:val="00AF5319"/>
+    <w:pPr>
+      <w:tabs>
+        <w:tab w:val="center" w:pos="4513"/>
+        <w:tab w:val="right" w:pos="9026"/>
+      </w:tabs>
+      <w:spacing w:after="0" w:line="240" w:lineRule="auto"/>
+    </w:pPr>
+  </w:style>
+  <w:style w:type="character" w:customStyle="1" w:styleId="FooterChar">
+    <w:name w:val="Footer Char"/>
+    <w:basedOn w:val="DefaultParagraphFont"/>
+    <w:link w:val="Footer"/>
+    <w:uiPriority w:val="99"/>
+    <w:rsid w:val="00AF5319"/>
+  </w:style>
+  <w:style w:type="character" w:styleId="Hyperlink">
+    <w:name w:val="Hyperlink"/>
+    <w:basedOn w:val="DefaultParagraphFont"/>
+    <w:uiPriority w:val="99"/>
+    <w:unhideWhenUsed/>
+    <w:rsid w:val="007F0F97"/>
+    <w:rPr>
+      <w:color w:val="0563C1" w:themeColor="hyperlink"/>
+      <w:u w:val="single"/>
+    </w:rPr>
+  </w:style>
+  <w:style w:type="character" w:styleId="UnresolvedMention">
+    <w:name w:val="Unresolved Mention"/>
+    <w:basedOn w:val="DefaultParagraphFont"/>
+    <w:uiPriority w:val="99"/>
+    <w:semiHidden/>
+    <w:unhideWhenUsed/>
+    <w:rsid w:val="007F0F97"/>
+    <w:rPr>
+      <w:color w:val="605E5C"/>
+      <w:shd w:val="clear" w:color="auto" w:fill="E1DFDD"/>
+    </w:rPr>
+  </w:style>
+  <w:style w:type="character" w:customStyle="1" w:styleId="Heading2Char">
+    <w:name w:val="Heading 2 Char"/>
+    <w:basedOn w:val="DefaultParagraphFont"/>
+    <w:link w:val="Heading2"/>
+    <w:uiPriority w:val="9"/>
+    <w:rsid w:val="00EF5A1E"/>
+    <w:rPr>
+      <w:rFonts w:asciiTheme="majorHAnsi" w:eastAsiaTheme="majorEastAsia" w:hAnsiTheme="majorHAnsi" w:cstheme="majorBidi"/>
+      <w:color w:val="2F5496" w:themeColor="accent1" w:themeShade="BF"/>
+      <w:sz w:val="26"/>
+      <w:szCs w:val="26"/>
     </w:rPr>
   </w:style>
 </w:styles>

</xml_diff>

<commit_message>
Updated the justification document to be more detailed
</commit_message>
<xml_diff>
--- a/Justifications.docx
+++ b/Justifications.docx
@@ -68,28 +68,18 @@
         </w:rPr>
         <w:t xml:space="preserve"> project from the repository and run the </w:t>
       </w:r>
-      <w:proofErr w:type="spellStart"/>
       <w:r>
         <w:rPr>
           <w:rFonts w:ascii="Courier New" w:hAnsi="Courier New" w:cs="Courier New"/>
         </w:rPr>
         <w:t>pytest</w:t>
       </w:r>
-      <w:proofErr w:type="spellEnd"/>
       <w:r>
         <w:rPr>
           <w:rFonts w:ascii="Courier New" w:hAnsi="Courier New" w:cs="Courier New"/>
         </w:rPr>
-        <w:t xml:space="preserve"> -v --</w:t>
-      </w:r>
-      <w:proofErr w:type="spellStart"/>
-      <w:r>
-        <w:rPr>
-          <w:rFonts w:ascii="Courier New" w:hAnsi="Courier New" w:cs="Courier New"/>
-        </w:rPr>
-        <w:t>cov</w:t>
-      </w:r>
-      <w:proofErr w:type="spellEnd"/>
+        <w:t xml:space="preserve"> -v --cov</w:t>
+      </w:r>
       <w:r>
         <w:rPr>
           <w:rFonts w:ascii="Arial" w:hAnsi="Arial" w:cs="Arial"/>
@@ -125,33 +115,13 @@
         </w:rPr>
         <w:t xml:space="preserve">Under the </w:t>
       </w:r>
-      <w:proofErr w:type="spellStart"/>
-      <w:proofErr w:type="gramStart"/>
       <w:r>
         <w:rPr>
           <w:rFonts w:ascii="Arial" w:hAnsi="Arial" w:cs="Arial"/>
           <w:b/>
           <w:bCs/>
         </w:rPr>
-        <w:t>To</w:t>
-      </w:r>
-      <w:proofErr w:type="gramEnd"/>
-      <w:r>
-        <w:rPr>
-          <w:rFonts w:ascii="Arial" w:hAnsi="Arial" w:cs="Arial"/>
-          <w:b/>
-          <w:bCs/>
-        </w:rPr>
-        <w:t>_do_page</w:t>
-      </w:r>
-      <w:proofErr w:type="spellEnd"/>
-      <w:r>
-        <w:rPr>
-          <w:rFonts w:ascii="Arial" w:hAnsi="Arial" w:cs="Arial"/>
-          <w:b/>
-          <w:bCs/>
-        </w:rPr>
-        <w:t xml:space="preserve"> </w:t>
+        <w:t xml:space="preserve">To_do_page </w:t>
       </w:r>
       <w:r>
         <w:rPr>
@@ -211,14 +181,12 @@
         </w:rPr>
         <w:t xml:space="preserve"> if a user were to clone this project and run the </w:t>
       </w:r>
-      <w:proofErr w:type="spellStart"/>
       <w:r>
         <w:rPr>
           <w:rFonts w:ascii="Courier New" w:hAnsi="Courier New" w:cs="Courier New"/>
         </w:rPr>
         <w:t>pytest</w:t>
       </w:r>
-      <w:proofErr w:type="spellEnd"/>
       <w:r>
         <w:rPr>
           <w:rFonts w:ascii="Arial" w:hAnsi="Arial" w:cs="Arial"/>
@@ -508,19 +476,7 @@
         <w:rPr>
           <w:rFonts w:ascii="Arial" w:hAnsi="Arial" w:cs="Arial"/>
         </w:rPr>
-        <w:t xml:space="preserve">. This has resulted in the selenium web driver in the two developer unit test files not being able to find the elements which displayed data for the </w:t>
-      </w:r>
-      <w:r>
-        <w:rPr>
-          <w:rFonts w:ascii="Arial" w:hAnsi="Arial" w:cs="Arial"/>
-        </w:rPr>
-        <w:t>To-Do Item and To-Do Item’s History</w:t>
-      </w:r>
-      <w:r>
-        <w:rPr>
-          <w:rFonts w:ascii="Arial" w:hAnsi="Arial" w:cs="Arial"/>
-        </w:rPr>
-        <w:t xml:space="preserve"> records. </w:t>
+        <w:t xml:space="preserve">. This has resulted in the selenium web driver in the two developer unit test files not being able to find the elements which displayed data for the To-Do Item and To-Do Item’s History records. </w:t>
       </w:r>
       <w:r>
         <w:rPr>
@@ -616,19 +572,7 @@
         <w:rPr>
           <w:rFonts w:ascii="Arial" w:hAnsi="Arial" w:cs="Arial"/>
         </w:rPr>
-        <w:t xml:space="preserve">This is the </w:t>
-      </w:r>
-      <w:r>
-        <w:rPr>
-          <w:rFonts w:ascii="Arial" w:hAnsi="Arial" w:cs="Arial"/>
-        </w:rPr>
-        <w:t>tests</w:t>
-      </w:r>
-      <w:r>
-        <w:rPr>
-          <w:rFonts w:ascii="Arial" w:hAnsi="Arial" w:cs="Arial"/>
-        </w:rPr>
-        <w:t xml:space="preserve"> results you would see if you clone the completed </w:t>
+        <w:t xml:space="preserve">This is the tests results you would see if you clone the completed </w:t>
       </w:r>
       <w:r>
         <w:rPr>
@@ -644,14 +588,12 @@
         </w:rPr>
         <w:t xml:space="preserve"> project from the repository and run the </w:t>
       </w:r>
-      <w:proofErr w:type="spellStart"/>
       <w:r>
         <w:rPr>
           <w:rFonts w:ascii="Courier New" w:hAnsi="Courier New" w:cs="Courier New"/>
         </w:rPr>
         <w:t>pytest</w:t>
       </w:r>
-      <w:proofErr w:type="spellEnd"/>
       <w:r>
         <w:rPr>
           <w:rFonts w:ascii="Arial" w:hAnsi="Arial" w:cs="Arial"/>
@@ -662,16 +604,8 @@
         <w:rPr>
           <w:rFonts w:ascii="Courier New" w:hAnsi="Courier New" w:cs="Courier New"/>
         </w:rPr>
-        <w:t>--</w:t>
-      </w:r>
-      <w:proofErr w:type="spellStart"/>
-      <w:r>
-        <w:rPr>
-          <w:rFonts w:ascii="Courier New" w:hAnsi="Courier New" w:cs="Courier New"/>
-        </w:rPr>
-        <w:t>cov</w:t>
-      </w:r>
-      <w:proofErr w:type="spellEnd"/>
+        <w:t>--cov</w:t>
+      </w:r>
       <w:r>
         <w:rPr>
           <w:rFonts w:ascii="Arial" w:hAnsi="Arial" w:cs="Arial"/>
@@ -690,25 +624,7 @@
         <w:rPr>
           <w:rFonts w:ascii="Arial" w:hAnsi="Arial" w:cs="Arial"/>
         </w:rPr>
-        <w:t>folder</w:t>
-      </w:r>
-      <w:r>
-        <w:rPr>
-          <w:rFonts w:ascii="Arial" w:hAnsi="Arial" w:cs="Arial"/>
-        </w:rPr>
-        <w:t xml:space="preserve"> of the project shown in Figure </w:t>
-      </w:r>
-      <w:r>
-        <w:rPr>
-          <w:rFonts w:ascii="Arial" w:hAnsi="Arial" w:cs="Arial"/>
-        </w:rPr>
-        <w:t>2</w:t>
-      </w:r>
-      <w:r>
-        <w:rPr>
-          <w:rFonts w:ascii="Arial" w:hAnsi="Arial" w:cs="Arial"/>
-        </w:rPr>
-        <w:t xml:space="preserve"> below.</w:t>
+        <w:t>folder of the project shown in Figure 2 below.</w:t>
       </w:r>
     </w:p>
     <w:p>
@@ -717,8 +633,8 @@
           <w:noProof/>
         </w:rPr>
         <w:drawing>
-          <wp:inline distT="0" distB="0" distL="0" distR="0" wp14:anchorId="21E57332" wp14:editId="7A80F8A3">
-            <wp:extent cx="5731510" cy="3032125"/>
+          <wp:inline distT="0" distB="0" distL="0" distR="0" wp14:anchorId="10600C1B" wp14:editId="6A90310F">
+            <wp:extent cx="5731510" cy="3068955"/>
             <wp:effectExtent l="0" t="0" r="2540" b="0"/>
             <wp:docPr id="1" name="Picture 1"/>
             <wp:cNvGraphicFramePr>
@@ -740,7 +656,7 @@
                   <pic:spPr>
                     <a:xfrm>
                       <a:off x="0" y="0"/>
-                      <a:ext cx="5731510" cy="3032125"/>
+                      <a:ext cx="5731510" cy="3068955"/>
                     </a:xfrm>
                     <a:prstGeom prst="rect">
                       <a:avLst/>
@@ -761,16 +677,99 @@
         <w:jc w:val="center"/>
         <w:rPr>
           <w:rFonts w:ascii="Arial" w:hAnsi="Arial" w:cs="Arial"/>
-        </w:rPr>
-      </w:pPr>
-      <w:r>
-        <w:rPr>
-          <w:rFonts w:ascii="Arial" w:hAnsi="Arial" w:cs="Arial"/>
           <w:b/>
           <w:bCs/>
         </w:rPr>
+      </w:pPr>
+      <w:r>
+        <w:rPr>
+          <w:rFonts w:ascii="Arial" w:hAnsi="Arial" w:cs="Arial"/>
+          <w:b/>
+          <w:bCs/>
+        </w:rPr>
         <w:t>Figure 2</w:t>
       </w:r>
+    </w:p>
+    <w:p>
+      <w:pPr>
+        <w:jc w:val="both"/>
+        <w:rPr>
+          <w:rFonts w:ascii="Arial" w:hAnsi="Arial" w:cs="Arial"/>
+        </w:rPr>
+      </w:pPr>
+      <w:r>
+        <w:rPr>
+          <w:rFonts w:ascii="Arial" w:hAnsi="Arial" w:cs="Arial"/>
+        </w:rPr>
+        <w:t>As you can see, the Sprint 1 QA unit tests would all fail like the Sprint 1 Developer unit test</w:t>
+      </w:r>
+      <w:r>
+        <w:rPr>
+          <w:rFonts w:ascii="Arial" w:hAnsi="Arial" w:cs="Arial"/>
+        </w:rPr>
+        <w:t xml:space="preserve">s due to </w:t>
+      </w:r>
+      <w:r>
+        <w:rPr>
+          <w:rFonts w:ascii="Arial" w:hAnsi="Arial" w:cs="Arial"/>
+        </w:rPr>
+        <w:t>the same reason</w:t>
+      </w:r>
+      <w:r>
+        <w:rPr>
+          <w:rFonts w:ascii="Arial" w:hAnsi="Arial" w:cs="Arial"/>
+        </w:rPr>
+        <w:t xml:space="preserve"> </w:t>
+      </w:r>
+      <w:r>
+        <w:rPr>
+          <w:rFonts w:ascii="Arial" w:hAnsi="Arial" w:cs="Arial"/>
+        </w:rPr>
+        <w:t xml:space="preserve">where the </w:t>
+      </w:r>
+      <w:r>
+        <w:rPr>
+          <w:rFonts w:ascii="Arial" w:hAnsi="Arial" w:cs="Arial"/>
+        </w:rPr>
+        <w:t>URL path for the login page was changed</w:t>
+      </w:r>
+      <w:r>
+        <w:rPr>
+          <w:rFonts w:ascii="Arial" w:hAnsi="Arial" w:cs="Arial"/>
+        </w:rPr>
+        <w:t xml:space="preserve"> after </w:t>
+      </w:r>
+      <w:r>
+        <w:rPr>
+          <w:rFonts w:ascii="Arial" w:hAnsi="Arial" w:cs="Arial"/>
+        </w:rPr>
+        <w:t>inclusion of the authentication views of the Django Authentication system for a change of</w:t>
+      </w:r>
+      <w:r>
+        <w:rPr>
+          <w:rFonts w:ascii="Arial" w:hAnsi="Arial" w:cs="Arial"/>
+        </w:rPr>
+        <w:t xml:space="preserve"> </w:t>
+      </w:r>
+      <w:r>
+        <w:rPr>
+          <w:rFonts w:ascii="Arial" w:hAnsi="Arial" w:cs="Arial"/>
+        </w:rPr>
+        <w:t>requirements of the User Login Page in Sprint 2</w:t>
+      </w:r>
+      <w:r>
+        <w:rPr>
+          <w:rFonts w:ascii="Arial" w:hAnsi="Arial" w:cs="Arial"/>
+        </w:rPr>
+        <w:t>.</w:t>
+      </w:r>
+    </w:p>
+    <w:p>
+      <w:pPr>
+        <w:rPr>
+          <w:rFonts w:ascii="Arial" w:hAnsi="Arial" w:cs="Arial"/>
+        </w:rPr>
+      </w:pPr>
       <w:r>
         <w:rPr>
           <w:rFonts w:ascii="Arial" w:hAnsi="Arial" w:cs="Arial"/>
@@ -793,8 +792,6 @@
         <w:lastRenderedPageBreak/>
         <w:t>Coverage</w:t>
       </w:r>
-      <w:bookmarkStart w:id="1" w:name="_GoBack"/>
-      <w:bookmarkEnd w:id="1"/>
     </w:p>
     <w:p>
       <w:pPr>
@@ -807,13 +804,7 @@
         <w:rPr>
           <w:rFonts w:ascii="Arial" w:hAnsi="Arial" w:cs="Arial"/>
         </w:rPr>
-        <w:t xml:space="preserve">This is the coverage results you would see if you </w:t>
-      </w:r>
-      <w:r>
-        <w:rPr>
-          <w:rFonts w:ascii="Arial" w:hAnsi="Arial" w:cs="Arial"/>
-        </w:rPr>
-        <w:t xml:space="preserve">clone the completed </w:t>
+        <w:t xml:space="preserve">This is the coverage results you would see if you clone the completed </w:t>
       </w:r>
       <w:r>
         <w:rPr>
@@ -829,66 +820,38 @@
         </w:rPr>
         <w:t xml:space="preserve"> project from the repository and run the </w:t>
       </w:r>
-      <w:proofErr w:type="spellStart"/>
       <w:r>
         <w:rPr>
           <w:rFonts w:ascii="Courier New" w:hAnsi="Courier New" w:cs="Courier New"/>
         </w:rPr>
         <w:t>pytest</w:t>
       </w:r>
-      <w:proofErr w:type="spellEnd"/>
-      <w:r>
-        <w:rPr>
-          <w:rFonts w:ascii="Arial" w:hAnsi="Arial" w:cs="Arial"/>
-        </w:rPr>
-        <w:t xml:space="preserve"> command</w:t>
-      </w:r>
-      <w:r>
-        <w:rPr>
-          <w:rFonts w:ascii="Arial" w:hAnsi="Arial" w:cs="Arial"/>
-        </w:rPr>
-        <w:t xml:space="preserve"> with the coverage option </w:t>
+      <w:r>
+        <w:rPr>
+          <w:rFonts w:ascii="Arial" w:hAnsi="Arial" w:cs="Arial"/>
+        </w:rPr>
+        <w:t xml:space="preserve"> command with the coverage option </w:t>
       </w:r>
       <w:r>
         <w:rPr>
           <w:rFonts w:ascii="Courier New" w:hAnsi="Courier New" w:cs="Courier New"/>
         </w:rPr>
-        <w:t>--</w:t>
-      </w:r>
-      <w:proofErr w:type="spellStart"/>
-      <w:r>
-        <w:rPr>
-          <w:rFonts w:ascii="Courier New" w:hAnsi="Courier New" w:cs="Courier New"/>
-        </w:rPr>
-        <w:t>cov</w:t>
-      </w:r>
-      <w:proofErr w:type="spellEnd"/>
+        <w:t>--cov</w:t>
+      </w:r>
       <w:r>
         <w:rPr>
           <w:rFonts w:ascii="Arial" w:hAnsi="Arial" w:cs="Arial"/>
         </w:rPr>
         <w:t xml:space="preserve"> on the </w:t>
       </w:r>
-      <w:proofErr w:type="spellStart"/>
-      <w:proofErr w:type="gramStart"/>
       <w:r>
         <w:rPr>
           <w:rFonts w:ascii="Arial" w:hAnsi="Arial" w:cs="Arial"/>
           <w:b/>
           <w:bCs/>
         </w:rPr>
-        <w:t>To</w:t>
-      </w:r>
-      <w:proofErr w:type="gramEnd"/>
-      <w:r>
-        <w:rPr>
-          <w:rFonts w:ascii="Arial" w:hAnsi="Arial" w:cs="Arial"/>
-          <w:b/>
-          <w:bCs/>
-        </w:rPr>
-        <w:t>_do_page</w:t>
-      </w:r>
-      <w:proofErr w:type="spellEnd"/>
+        <w:t>To_do_page</w:t>
+      </w:r>
       <w:r>
         <w:rPr>
           <w:rFonts w:ascii="Arial" w:hAnsi="Arial" w:cs="Arial"/>
@@ -899,13 +862,7 @@
         <w:rPr>
           <w:rFonts w:ascii="Arial" w:hAnsi="Arial" w:cs="Arial"/>
         </w:rPr>
-        <w:t>of the project</w:t>
-      </w:r>
-      <w:r>
-        <w:rPr>
-          <w:rFonts w:ascii="Arial" w:hAnsi="Arial" w:cs="Arial"/>
-        </w:rPr>
-        <w:t xml:space="preserve"> shown in Figure 3 below.</w:t>
+        <w:t>of the project shown in Figure 3 below.</w:t>
       </w:r>
     </w:p>
     <w:p>
@@ -997,6 +954,267 @@
     </w:p>
     <w:p>
       <w:pPr>
+        <w:jc w:val="both"/>
+        <w:rPr>
+          <w:rFonts w:ascii="Arial" w:hAnsi="Arial" w:cs="Arial"/>
+        </w:rPr>
+      </w:pPr>
+      <w:r>
+        <w:rPr>
+          <w:rFonts w:ascii="Arial" w:hAnsi="Arial" w:cs="Arial"/>
+        </w:rPr>
+        <w:t xml:space="preserve">Since, the </w:t>
+      </w:r>
+      <w:r>
+        <w:rPr>
+          <w:rFonts w:ascii="Arial" w:hAnsi="Arial" w:cs="Arial"/>
+        </w:rPr>
+        <w:t xml:space="preserve">developer unit tests inside </w:t>
+      </w:r>
+      <w:r>
+        <w:rPr>
+          <w:rFonts w:ascii="Arial" w:hAnsi="Arial" w:cs="Arial"/>
+          <w:i/>
+          <w:iCs/>
+        </w:rPr>
+        <w:t>test_todopage.py</w:t>
+      </w:r>
+      <w:r>
+        <w:rPr>
+          <w:rFonts w:ascii="Arial" w:hAnsi="Arial" w:cs="Arial"/>
+        </w:rPr>
+        <w:t xml:space="preserve"> and </w:t>
+      </w:r>
+      <w:r>
+        <w:rPr>
+          <w:rFonts w:ascii="Arial" w:hAnsi="Arial" w:cs="Arial"/>
+          <w:i/>
+          <w:iCs/>
+        </w:rPr>
+        <w:t>test_todopage_2.py</w:t>
+      </w:r>
+      <w:r>
+        <w:rPr>
+          <w:rFonts w:ascii="Arial" w:hAnsi="Arial" w:cs="Arial"/>
+        </w:rPr>
+        <w:t xml:space="preserve"> will fail due to the </w:t>
+      </w:r>
+      <w:r>
+        <w:rPr>
+          <w:rFonts w:ascii="Arial" w:hAnsi="Arial" w:cs="Arial"/>
+        </w:rPr>
+        <w:t>URL path for the login page was changed after inclusion of the authentication views of the Django Authentication system</w:t>
+      </w:r>
+      <w:r>
+        <w:rPr>
+          <w:rFonts w:ascii="Arial" w:hAnsi="Arial" w:cs="Arial"/>
+        </w:rPr>
+        <w:t xml:space="preserve">, the lines of code after getting the login page which includes block of codes in other unit test functions would not </w:t>
+      </w:r>
+      <w:r>
+        <w:rPr>
+          <w:rFonts w:ascii="Arial" w:hAnsi="Arial" w:cs="Arial"/>
+        </w:rPr>
+        <w:t>execute</w:t>
+      </w:r>
+      <w:r>
+        <w:rPr>
+          <w:rFonts w:ascii="Arial" w:hAnsi="Arial" w:cs="Arial"/>
+        </w:rPr>
+        <w:t xml:space="preserve">, hence explaining the low coverage </w:t>
+      </w:r>
+      <w:r>
+        <w:rPr>
+          <w:rFonts w:ascii="Arial" w:hAnsi="Arial" w:cs="Arial"/>
+        </w:rPr>
+        <w:t>percentages</w:t>
+      </w:r>
+      <w:r>
+        <w:rPr>
+          <w:rFonts w:ascii="Arial" w:hAnsi="Arial" w:cs="Arial"/>
+        </w:rPr>
+        <w:t xml:space="preserve"> of these 2 files.</w:t>
+      </w:r>
+    </w:p>
+    <w:p>
+      <w:pPr>
+        <w:jc w:val="both"/>
+        <w:rPr>
+          <w:rFonts w:ascii="Arial" w:hAnsi="Arial" w:cs="Arial"/>
+        </w:rPr>
+      </w:pPr>
+      <w:r>
+        <w:rPr>
+          <w:rFonts w:ascii="Arial" w:hAnsi="Arial" w:cs="Arial"/>
+        </w:rPr>
+        <w:t>For the</w:t>
+      </w:r>
+      <w:r>
+        <w:rPr>
+          <w:rFonts w:ascii="Arial" w:hAnsi="Arial" w:cs="Arial"/>
+        </w:rPr>
+        <w:t xml:space="preserve"> coverage of the</w:t>
+      </w:r>
+      <w:r>
+        <w:rPr>
+          <w:rFonts w:ascii="Arial" w:hAnsi="Arial" w:cs="Arial"/>
+        </w:rPr>
+        <w:t xml:space="preserve"> </w:t>
+      </w:r>
+      <w:r>
+        <w:rPr>
+          <w:rFonts w:ascii="Arial" w:hAnsi="Arial" w:cs="Arial"/>
+          <w:i/>
+          <w:iCs/>
+        </w:rPr>
+        <w:t>test_todopage_2</w:t>
+      </w:r>
+      <w:r>
+        <w:rPr>
+          <w:rFonts w:ascii="Arial" w:hAnsi="Arial" w:cs="Arial"/>
+          <w:i/>
+          <w:iCs/>
+        </w:rPr>
+        <w:t>_after_ui_modifications</w:t>
+      </w:r>
+      <w:r>
+        <w:rPr>
+          <w:rFonts w:ascii="Arial" w:hAnsi="Arial" w:cs="Arial"/>
+          <w:i/>
+          <w:iCs/>
+        </w:rPr>
+        <w:t>.py</w:t>
+      </w:r>
+      <w:r>
+        <w:rPr>
+          <w:rFonts w:ascii="Arial" w:hAnsi="Arial" w:cs="Arial"/>
+        </w:rPr>
+        <w:t xml:space="preserve"> file, </w:t>
+      </w:r>
+      <w:r>
+        <w:rPr>
+          <w:rFonts w:ascii="Arial" w:hAnsi="Arial" w:cs="Arial"/>
+        </w:rPr>
+        <w:t xml:space="preserve">the reason for the loss of coverage was due to the many if else statements in the </w:t>
+      </w:r>
+      <w:r>
+        <w:rPr>
+          <w:rFonts w:ascii="Arial" w:hAnsi="Arial" w:cs="Arial"/>
+          <w:b/>
+          <w:bCs/>
+        </w:rPr>
+        <w:t>test_time_add_item()</w:t>
+      </w:r>
+      <w:r>
+        <w:rPr>
+          <w:rFonts w:ascii="Arial" w:hAnsi="Arial" w:cs="Arial"/>
+        </w:rPr>
+        <w:t xml:space="preserve"> unit test function</w:t>
+      </w:r>
+      <w:r>
+        <w:rPr>
+          <w:rFonts w:ascii="Arial" w:hAnsi="Arial" w:cs="Arial"/>
+        </w:rPr>
+        <w:t xml:space="preserve"> to convert a datetime variable from the datetime library to the output of Django’s Model’s DateTimeField.</w:t>
+      </w:r>
+    </w:p>
+    <w:p>
+      <w:pPr>
+        <w:jc w:val="both"/>
+        <w:rPr>
+          <w:rFonts w:ascii="Arial" w:hAnsi="Arial" w:cs="Arial"/>
+        </w:rPr>
+      </w:pPr>
+      <w:r>
+        <w:rPr>
+          <w:rFonts w:ascii="Arial" w:hAnsi="Arial" w:cs="Arial"/>
+        </w:rPr>
+        <w:t>For the</w:t>
+      </w:r>
+      <w:r>
+        <w:rPr>
+          <w:rFonts w:ascii="Arial" w:hAnsi="Arial" w:cs="Arial"/>
+        </w:rPr>
+        <w:t xml:space="preserve"> coverage of the</w:t>
+      </w:r>
+      <w:r>
+        <w:rPr>
+          <w:rFonts w:ascii="Arial" w:hAnsi="Arial" w:cs="Arial"/>
+        </w:rPr>
+        <w:t xml:space="preserve"> </w:t>
+      </w:r>
+      <w:r>
+        <w:rPr>
+          <w:rFonts w:ascii="Arial" w:hAnsi="Arial" w:cs="Arial"/>
+          <w:i/>
+          <w:iCs/>
+        </w:rPr>
+        <w:t>views</w:t>
+      </w:r>
+      <w:r>
+        <w:rPr>
+          <w:rFonts w:ascii="Arial" w:hAnsi="Arial" w:cs="Arial"/>
+          <w:i/>
+          <w:iCs/>
+        </w:rPr>
+        <w:t>.py</w:t>
+      </w:r>
+      <w:r>
+        <w:rPr>
+          <w:rFonts w:ascii="Arial" w:hAnsi="Arial" w:cs="Arial"/>
+        </w:rPr>
+        <w:t xml:space="preserve"> file,</w:t>
+      </w:r>
+      <w:r>
+        <w:rPr>
+          <w:rFonts w:ascii="Arial" w:hAnsi="Arial" w:cs="Arial"/>
+        </w:rPr>
+        <w:t xml:space="preserve"> the missing 4% is due to the </w:t>
+      </w:r>
+      <w:r>
+        <w:rPr>
+          <w:rFonts w:ascii="Arial" w:hAnsi="Arial" w:cs="Arial"/>
+          <w:b/>
+          <w:bCs/>
+        </w:rPr>
+        <w:t>logout_view()</w:t>
+      </w:r>
+      <w:r>
+        <w:rPr>
+          <w:rFonts w:ascii="Arial" w:hAnsi="Arial" w:cs="Arial"/>
+        </w:rPr>
+        <w:t xml:space="preserve"> function in the </w:t>
+      </w:r>
+      <w:r>
+        <w:rPr>
+          <w:rFonts w:ascii="Arial" w:hAnsi="Arial" w:cs="Arial"/>
+          <w:i/>
+          <w:iCs/>
+        </w:rPr>
+        <w:t>views.py</w:t>
+      </w:r>
+      <w:r>
+        <w:rPr>
+          <w:rFonts w:ascii="Arial" w:hAnsi="Arial" w:cs="Arial"/>
+        </w:rPr>
+        <w:t xml:space="preserve"> file that is not used as </w:t>
+      </w:r>
+      <w:r>
+        <w:rPr>
+          <w:rFonts w:ascii="Arial" w:hAnsi="Arial" w:cs="Arial"/>
+        </w:rPr>
+        <w:t>the authentication views of the Django Authentication system</w:t>
+      </w:r>
+      <w:r>
+        <w:rPr>
+          <w:rFonts w:ascii="Arial" w:hAnsi="Arial" w:cs="Arial"/>
+        </w:rPr>
+        <w:t xml:space="preserve"> includes a default logout view which is currently used instead.</w:t>
+      </w:r>
+    </w:p>
+    <w:p>
+      <w:pPr>
+        <w:jc w:val="both"/>
         <w:rPr>
           <w:rFonts w:ascii="Arial" w:hAnsi="Arial" w:cs="Arial"/>
         </w:rPr>
@@ -1036,14 +1254,12 @@
         </w:rPr>
         <w:t xml:space="preserve"> project from the repository and run the </w:t>
       </w:r>
-      <w:proofErr w:type="spellStart"/>
       <w:r>
         <w:rPr>
           <w:rFonts w:ascii="Courier New" w:hAnsi="Courier New" w:cs="Courier New"/>
         </w:rPr>
         <w:t>pytest</w:t>
       </w:r>
-      <w:proofErr w:type="spellEnd"/>
       <w:r>
         <w:rPr>
           <w:rFonts w:ascii="Arial" w:hAnsi="Arial" w:cs="Arial"/>
@@ -1054,16 +1270,8 @@
         <w:rPr>
           <w:rFonts w:ascii="Courier New" w:hAnsi="Courier New" w:cs="Courier New"/>
         </w:rPr>
-        <w:t>--</w:t>
-      </w:r>
-      <w:proofErr w:type="spellStart"/>
-      <w:r>
-        <w:rPr>
-          <w:rFonts w:ascii="Courier New" w:hAnsi="Courier New" w:cs="Courier New"/>
-        </w:rPr>
-        <w:t>cov</w:t>
-      </w:r>
-      <w:proofErr w:type="spellEnd"/>
+        <w:t>--cov</w:t>
+      </w:r>
       <w:r>
         <w:rPr>
           <w:rFonts w:ascii="Arial" w:hAnsi="Arial" w:cs="Arial"/>
@@ -1082,25 +1290,7 @@
         <w:rPr>
           <w:rFonts w:ascii="Arial" w:hAnsi="Arial" w:cs="Arial"/>
         </w:rPr>
-        <w:t xml:space="preserve"> folder</w:t>
-      </w:r>
-      <w:r>
-        <w:rPr>
-          <w:rFonts w:ascii="Arial" w:hAnsi="Arial" w:cs="Arial"/>
-        </w:rPr>
-        <w:t xml:space="preserve"> of the project shown in Figure </w:t>
-      </w:r>
-      <w:r>
-        <w:rPr>
-          <w:rFonts w:ascii="Arial" w:hAnsi="Arial" w:cs="Arial"/>
-        </w:rPr>
-        <w:t>4</w:t>
-      </w:r>
-      <w:r>
-        <w:rPr>
-          <w:rFonts w:ascii="Arial" w:hAnsi="Arial" w:cs="Arial"/>
-        </w:rPr>
-        <w:t xml:space="preserve"> below.</w:t>
+        <w:t xml:space="preserve"> folder of the project shown in Figure 4 below.</w:t>
       </w:r>
     </w:p>
     <w:p>
@@ -1181,15 +1371,319 @@
     </w:p>
     <w:p>
       <w:pPr>
+        <w:jc w:val="both"/>
+        <w:rPr>
+          <w:rFonts w:ascii="Arial" w:hAnsi="Arial" w:cs="Arial"/>
+        </w:rPr>
+      </w:pPr>
+      <w:r>
+        <w:rPr>
+          <w:rFonts w:ascii="Arial" w:hAnsi="Arial" w:cs="Arial"/>
+        </w:rPr>
+        <w:t xml:space="preserve">Most noticeably again, the QA unit test coverage for QA unit test files under Sprint 1 is very low due to the same reasons that affect the low coverage percentage of the Developer unit tests inside </w:t>
+      </w:r>
+      <w:r>
+        <w:rPr>
+          <w:rFonts w:ascii="Arial" w:hAnsi="Arial" w:cs="Arial"/>
+          <w:i/>
+          <w:iCs/>
+        </w:rPr>
+        <w:t>test_todopage.py</w:t>
+      </w:r>
+      <w:r>
+        <w:rPr>
+          <w:rFonts w:ascii="Arial" w:hAnsi="Arial" w:cs="Arial"/>
+        </w:rPr>
+        <w:t xml:space="preserve"> and </w:t>
+      </w:r>
+      <w:r>
+        <w:rPr>
+          <w:rFonts w:ascii="Arial" w:hAnsi="Arial" w:cs="Arial"/>
+          <w:i/>
+          <w:iCs/>
+        </w:rPr>
+        <w:t>test_todopage_2.py</w:t>
+      </w:r>
+      <w:r>
+        <w:rPr>
+          <w:rFonts w:ascii="Arial" w:hAnsi="Arial" w:cs="Arial"/>
+        </w:rPr>
+        <w:t xml:space="preserve"> files. The change in the login page </w:t>
+      </w:r>
+      <w:r>
+        <w:rPr>
+          <w:rFonts w:ascii="Arial" w:hAnsi="Arial" w:cs="Arial"/>
+        </w:rPr>
+        <w:t>URL path</w:t>
+      </w:r>
+      <w:r>
+        <w:rPr>
+          <w:rFonts w:ascii="Arial" w:hAnsi="Arial" w:cs="Arial"/>
+        </w:rPr>
+        <w:t xml:space="preserve"> results in most lines of codes in each unit test function not being executed.</w:t>
+      </w:r>
+    </w:p>
+    <w:p>
+      <w:pPr>
+        <w:jc w:val="both"/>
+        <w:rPr>
+          <w:rFonts w:ascii="Arial" w:hAnsi="Arial" w:cs="Arial"/>
+        </w:rPr>
+      </w:pPr>
+      <w:r>
+        <w:rPr>
+          <w:rFonts w:ascii="Arial" w:hAnsi="Arial" w:cs="Arial"/>
+        </w:rPr>
+        <w:t>The</w:t>
+      </w:r>
+      <w:r>
+        <w:rPr>
+          <w:rFonts w:ascii="Arial" w:hAnsi="Arial" w:cs="Arial"/>
+        </w:rPr>
+        <w:t xml:space="preserve"> loss in code coverage percentage for the </w:t>
+      </w:r>
+      <w:r>
+        <w:rPr>
+          <w:rFonts w:ascii="Arial" w:hAnsi="Arial" w:cs="Arial"/>
+          <w:i/>
+          <w:iCs/>
+        </w:rPr>
+        <w:t>test_qa_sprint2_signup.py</w:t>
+      </w:r>
+      <w:r>
+        <w:rPr>
+          <w:rFonts w:ascii="Arial" w:hAnsi="Arial" w:cs="Arial"/>
+        </w:rPr>
+        <w:t xml:space="preserve"> file</w:t>
+      </w:r>
+      <w:r>
+        <w:rPr>
+          <w:rFonts w:ascii="Arial" w:hAnsi="Arial" w:cs="Arial"/>
+        </w:rPr>
+        <w:t xml:space="preserve"> is due to the first unit test function </w:t>
+      </w:r>
+      <w:r>
         <w:rPr>
           <w:rFonts w:ascii="Arial" w:hAnsi="Arial" w:cs="Arial"/>
           <w:b/>
           <w:bCs/>
         </w:rPr>
+        <w:t>test_qa_signup_no_input()</w:t>
+      </w:r>
+      <w:r>
+        <w:rPr>
+          <w:rFonts w:ascii="Arial" w:hAnsi="Arial" w:cs="Arial"/>
+        </w:rPr>
+        <w:t xml:space="preserve"> which calls the </w:t>
+      </w:r>
+      <w:r>
+        <w:rPr>
+          <w:rFonts w:ascii="Arial" w:hAnsi="Arial" w:cs="Arial"/>
+          <w:b/>
+          <w:bCs/>
+        </w:rPr>
+        <w:t>handle_if_test_user_exists()</w:t>
+      </w:r>
+      <w:r>
+        <w:rPr>
+          <w:rFonts w:ascii="Arial" w:hAnsi="Arial" w:cs="Arial"/>
+        </w:rPr>
+        <w:t xml:space="preserve"> function to delete the test user used in the test case where the user successfully signs up before starting to run each unit test in this file. Taking a deeper look into this function, there is a section where there is a for loop running to check each username column in the Django </w:t>
+      </w:r>
+      <w:r>
+        <w:rPr>
+          <w:rFonts w:ascii="Arial" w:hAnsi="Arial" w:cs="Arial"/>
+        </w:rPr>
+        <w:t xml:space="preserve">User </w:t>
+      </w:r>
+      <w:r>
+        <w:rPr>
+          <w:rFonts w:ascii="Arial" w:hAnsi="Arial" w:cs="Arial"/>
+        </w:rPr>
+        <w:t>Admin</w:t>
+      </w:r>
+      <w:r>
+        <w:rPr>
+          <w:rFonts w:ascii="Arial" w:hAnsi="Arial" w:cs="Arial"/>
+        </w:rPr>
+        <w:t>istration</w:t>
+      </w:r>
+      <w:r>
+        <w:rPr>
+          <w:rFonts w:ascii="Arial" w:hAnsi="Arial" w:cs="Arial"/>
+        </w:rPr>
+        <w:t xml:space="preserve"> page </w:t>
+      </w:r>
+      <w:r>
+        <w:rPr>
+          <w:rFonts w:ascii="Arial" w:hAnsi="Arial" w:cs="Arial"/>
+        </w:rPr>
+        <w:t>for the test user’s username. For the case where the test user does not exist in the database, a chunk of statements under the if block that checks for the test user’s username would not run which explains the 13% loss of coverage.</w:t>
+      </w:r>
+    </w:p>
+    <w:p>
+      <w:pPr>
+        <w:jc w:val="both"/>
+        <w:rPr>
+          <w:rFonts w:ascii="Arial" w:hAnsi="Arial" w:cs="Arial"/>
+        </w:rPr>
+      </w:pPr>
+      <w:r>
+        <w:rPr>
+          <w:rFonts w:ascii="Arial" w:hAnsi="Arial" w:cs="Arial"/>
+        </w:rPr>
+        <w:t xml:space="preserve">Lastly, for the loss in code coverage for the </w:t>
+      </w:r>
+      <w:r>
+        <w:rPr>
+          <w:rFonts w:ascii="Arial" w:hAnsi="Arial" w:cs="Arial"/>
+          <w:i/>
+          <w:iCs/>
+        </w:rPr>
+        <w:t>test_qa_sprint2_todohistory.py</w:t>
+      </w:r>
+      <w:r>
+        <w:rPr>
+          <w:rFonts w:ascii="Arial" w:hAnsi="Arial" w:cs="Arial"/>
+        </w:rPr>
+        <w:t xml:space="preserve"> file, it is due to </w:t>
+      </w:r>
+      <w:r>
+        <w:rPr>
+          <w:rFonts w:ascii="Arial" w:hAnsi="Arial" w:cs="Arial"/>
+        </w:rPr>
+        <w:t>an if-else block which depends on the number of records shown on the To-Do History page.</w:t>
+      </w:r>
+    </w:p>
+    <w:tbl>
+      <w:tblPr>
+        <w:tblStyle w:val="TableGrid"/>
+        <w:tblW w:w="0" w:type="auto"/>
+        <w:tblLook w:val="04A0" w:firstRow="1" w:lastRow="0" w:firstColumn="1" w:lastColumn="0" w:noHBand="0" w:noVBand="1"/>
+      </w:tblPr>
+      <w:tblGrid>
+        <w:gridCol w:w="9016"/>
+      </w:tblGrid>
+      <w:tr>
+        <w:tc>
+          <w:tcPr>
+            <w:tcW w:w="9016" w:type="dxa"/>
+          </w:tcPr>
+          <w:p>
+            <w:pPr>
+              <w:jc w:val="both"/>
+              <w:rPr>
+                <w:rFonts w:ascii="Courier New" w:hAnsi="Courier New" w:cs="Courier New"/>
+              </w:rPr>
+            </w:pPr>
+            <w:r>
+              <w:rPr>
+                <w:rFonts w:ascii="Courier New" w:hAnsi="Courier New" w:cs="Courier New"/>
+              </w:rPr>
+              <w:t>if total_number_of_todo_history_items &gt;= 5:</w:t>
+            </w:r>
+          </w:p>
+          <w:p>
+            <w:pPr>
+              <w:jc w:val="both"/>
+              <w:rPr>
+                <w:rFonts w:ascii="Courier New" w:hAnsi="Courier New" w:cs="Courier New"/>
+              </w:rPr>
+            </w:pPr>
+            <w:r>
+              <w:rPr>
+                <w:rFonts w:ascii="Courier New" w:hAnsi="Courier New" w:cs="Courier New"/>
+              </w:rPr>
+              <w:t xml:space="preserve">    </w:t>
+            </w:r>
+            <w:r>
+              <w:rPr>
+                <w:rFonts w:ascii="Courier New" w:hAnsi="Courier New" w:cs="Courier New"/>
+              </w:rPr>
+              <w:t>assert page_1_row_count == 5</w:t>
+            </w:r>
+          </w:p>
+          <w:p>
+            <w:pPr>
+              <w:jc w:val="both"/>
+              <w:rPr>
+                <w:rFonts w:ascii="Courier New" w:hAnsi="Courier New" w:cs="Courier New"/>
+              </w:rPr>
+            </w:pPr>
+            <w:r>
+              <w:rPr>
+                <w:rFonts w:ascii="Courier New" w:hAnsi="Courier New" w:cs="Courier New"/>
+              </w:rPr>
+              <w:t>else:</w:t>
+            </w:r>
+          </w:p>
+          <w:p>
+            <w:pPr>
+              <w:jc w:val="both"/>
+              <w:rPr>
+                <w:rFonts w:ascii="Arial" w:hAnsi="Arial" w:cs="Arial"/>
+              </w:rPr>
+            </w:pPr>
+            <w:r>
+              <w:rPr>
+                <w:rFonts w:ascii="Courier New" w:hAnsi="Courier New" w:cs="Courier New"/>
+              </w:rPr>
+              <w:t xml:space="preserve">    assert page_1_row_count == total_number_of_todo_history_items</w:t>
+            </w:r>
+          </w:p>
+        </w:tc>
+      </w:tr>
+    </w:tbl>
+    <w:p>
+      <w:pPr>
+        <w:jc w:val="both"/>
+        <w:rPr>
+          <w:rFonts w:ascii="Arial" w:hAnsi="Arial" w:cs="Arial"/>
+        </w:rPr>
+      </w:pPr>
+    </w:p>
+    <w:p>
+      <w:pPr>
+        <w:jc w:val="both"/>
+        <w:rPr>
+          <w:rFonts w:ascii="Arial" w:hAnsi="Arial" w:cs="Arial"/>
+        </w:rPr>
+      </w:pPr>
+      <w:r>
+        <w:rPr>
+          <w:rFonts w:ascii="Arial" w:hAnsi="Arial" w:cs="Arial"/>
+        </w:rPr>
+        <w:t>As the new user interface for the To-Do History page uses pagination where each time 5 records are shown in each page, this if else block is used in the unit test to assert that if the number of records retrieved from the database is more than or equal to 5 records the first page would show 5 records, else the first page will show the number of records if there are less than 5 records. This would result in a 4% loss of code coverage depending on the number of records of To-Do History Items in the database.</w:t>
+      </w:r>
+      <w:bookmarkStart w:id="1" w:name="_GoBack"/>
+      <w:bookmarkEnd w:id="1"/>
+    </w:p>
+    <w:p>
+      <w:pPr>
+        <w:jc w:val="both"/>
+        <w:rPr>
+          <w:rFonts w:ascii="Arial" w:hAnsi="Arial" w:cs="Arial"/>
+        </w:rPr>
+      </w:pPr>
+    </w:p>
+    <w:p>
+      <w:pPr>
+        <w:jc w:val="both"/>
+        <w:rPr>
+          <w:rFonts w:ascii="Arial" w:hAnsi="Arial" w:cs="Arial"/>
+        </w:rPr>
+      </w:pPr>
+    </w:p>
+    <w:p>
+      <w:pPr>
+        <w:rPr>
+          <w:rFonts w:ascii="Arial" w:hAnsi="Arial" w:cs="Arial"/>
+        </w:rPr>
       </w:pPr>
     </w:p>
     <w:sectPr>
       <w:headerReference w:type="default" r:id="rId13"/>
+      <w:footerReference w:type="default" r:id="rId14"/>
       <w:pgSz w:w="11906" w:h="16838"/>
       <w:pgMar w:top="1440" w:right="1440" w:bottom="1440" w:left="1440" w:header="708" w:footer="708" w:gutter="0"/>
       <w:cols w:space="708"/>
@@ -1222,6 +1716,74 @@
     </w:p>
   </w:endnote>
 </w:endnotes>
+</file>
+
+<file path=word/footer1.xml><?xml version="1.0" encoding="utf-8"?>
+<w:ftr xmlns:wpc="http://schemas.microsoft.com/office/word/2010/wordprocessingCanvas" xmlns:cx="http://schemas.microsoft.com/office/drawing/2014/chartex" xmlns:cx1="http://schemas.microsoft.com/office/drawing/2015/9/8/chartex" xmlns:cx2="http://schemas.microsoft.com/office/drawing/2015/10/21/chartex" xmlns:cx3="http://schemas.microsoft.com/office/drawing/2016/5/9/chartex" xmlns:cx4="http://schemas.microsoft.com/office/drawing/2016/5/10/chartex" xmlns:cx5="http://schemas.microsoft.com/office/drawing/2016/5/11/chartex" xmlns:cx6="http://schemas.microsoft.com/office/drawing/2016/5/12/chartex" xmlns:cx7="http://schemas.microsoft.com/office/drawing/2016/5/13/chartex" xmlns:cx8="http://schemas.microsoft.com/office/drawing/2016/5/14/chartex" xmlns:mc="http://schemas.openxmlformats.org/markup-compatibility/2006" xmlns:aink="http://schemas.microsoft.com/office/drawing/2016/ink" xmlns:am3d="http://schemas.microsoft.com/office/drawing/2017/model3d" xmlns:o="urn:schemas-microsoft-com:office:office" xmlns:r="http://schemas.openxmlformats.org/officeDocument/2006/relationships" xmlns:m="http://schemas.openxmlformats.org/officeDocument/2006/math" xmlns:v="urn:schemas-microsoft-com:vml" xmlns:wp14="http://schemas.microsoft.com/office/word/2010/wordprocessingDrawing" xmlns:wp="http://schemas.openxmlformats.org/drawingml/2006/wordprocessingDrawing" xmlns:w10="urn:schemas-microsoft-com:office:word" xmlns:w="http://schemas.openxmlformats.org/wordprocessingml/2006/main" xmlns:w14="http://schemas.microsoft.com/office/word/2010/wordml" xmlns:w15="http://schemas.microsoft.com/office/word/2012/wordml" xmlns:w16cid="http://schemas.microsoft.com/office/word/2016/wordml/cid" xmlns:w16se="http://schemas.microsoft.com/office/word/2015/wordml/symex" xmlns:wpg="http://schemas.microsoft.com/office/word/2010/wordprocessingGroup" xmlns:wpi="http://schemas.microsoft.com/office/word/2010/wordprocessingInk" xmlns:wne="http://schemas.microsoft.com/office/word/2006/wordml" xmlns:wps="http://schemas.microsoft.com/office/word/2010/wordprocessingShape" mc:Ignorable="w14 w15 w16se w16cid wp14">
+  <w:sdt>
+    <w:sdtPr>
+      <w:id w:val="-1659992821"/>
+      <w:docPartObj>
+        <w:docPartGallery w:val="Page Numbers (Bottom of Page)"/>
+        <w:docPartUnique/>
+      </w:docPartObj>
+    </w:sdtPr>
+    <w:sdtEndPr>
+      <w:rPr>
+        <w:rFonts w:ascii="Arial" w:hAnsi="Arial" w:cs="Arial"/>
+        <w:noProof/>
+      </w:rPr>
+    </w:sdtEndPr>
+    <w:sdtContent>
+      <w:p>
+        <w:pPr>
+          <w:pStyle w:val="Footer"/>
+          <w:jc w:val="center"/>
+          <w:rPr>
+            <w:rFonts w:ascii="Arial" w:hAnsi="Arial" w:cs="Arial"/>
+          </w:rPr>
+        </w:pPr>
+        <w:r>
+          <w:rPr>
+            <w:rFonts w:ascii="Arial" w:hAnsi="Arial" w:cs="Arial"/>
+          </w:rPr>
+          <w:fldChar w:fldCharType="begin"/>
+        </w:r>
+        <w:r>
+          <w:rPr>
+            <w:rFonts w:ascii="Arial" w:hAnsi="Arial" w:cs="Arial"/>
+          </w:rPr>
+          <w:instrText xml:space="preserve"> PAGE   \* MERGEFORMAT </w:instrText>
+        </w:r>
+        <w:r>
+          <w:rPr>
+            <w:rFonts w:ascii="Arial" w:hAnsi="Arial" w:cs="Arial"/>
+          </w:rPr>
+          <w:fldChar w:fldCharType="separate"/>
+        </w:r>
+        <w:r>
+          <w:rPr>
+            <w:rFonts w:ascii="Arial" w:hAnsi="Arial" w:cs="Arial"/>
+            <w:noProof/>
+          </w:rPr>
+          <w:t>2</w:t>
+        </w:r>
+        <w:r>
+          <w:rPr>
+            <w:rFonts w:ascii="Arial" w:hAnsi="Arial" w:cs="Arial"/>
+            <w:noProof/>
+          </w:rPr>
+          <w:fldChar w:fldCharType="end"/>
+        </w:r>
+      </w:p>
+    </w:sdtContent>
+  </w:sdt>
+  <w:p>
+    <w:pPr>
+      <w:pStyle w:val="Footer"/>
+    </w:pPr>
+  </w:p>
+</w:ftr>
 </file>
 
 <file path=word/footnotes.xml><?xml version="1.0" encoding="utf-8"?>
@@ -1262,16 +1824,8 @@
       <w:rPr>
         <w:rFonts w:ascii="Arial" w:hAnsi="Arial" w:cs="Arial"/>
       </w:rPr>
-      <w:t xml:space="preserve">ETI P01 Team 3: Team </w:t>
+      <w:t>ETI P01 Team 3: Team BlueMonday</w:t>
     </w:r>
-    <w:proofErr w:type="spellStart"/>
-    <w:r>
-      <w:rPr>
-        <w:rFonts w:ascii="Arial" w:hAnsi="Arial" w:cs="Arial"/>
-      </w:rPr>
-      <w:t>BlueMonday</w:t>
-    </w:r>
-    <w:proofErr w:type="spellEnd"/>
   </w:p>
 </w:hdr>
 </file>
@@ -1970,6 +2524,25 @@
       <w:szCs w:val="26"/>
     </w:rPr>
   </w:style>
+  <w:style w:type="table" w:styleId="TableGrid">
+    <w:name w:val="Table Grid"/>
+    <w:basedOn w:val="TableNormal"/>
+    <w:uiPriority w:val="39"/>
+    <w:rsid w:val="00F76A62"/>
+    <w:pPr>
+      <w:spacing w:after="0" w:line="240" w:lineRule="auto"/>
+    </w:pPr>
+    <w:tblPr>
+      <w:tblBorders>
+        <w:top w:val="single" w:sz="4" w:space="0" w:color="auto"/>
+        <w:left w:val="single" w:sz="4" w:space="0" w:color="auto"/>
+        <w:bottom w:val="single" w:sz="4" w:space="0" w:color="auto"/>
+        <w:right w:val="single" w:sz="4" w:space="0" w:color="auto"/>
+        <w:insideH w:val="single" w:sz="4" w:space="0" w:color="auto"/>
+        <w:insideV w:val="single" w:sz="4" w:space="0" w:color="auto"/>
+      </w:tblBorders>
+    </w:tblPr>
+  </w:style>
 </w:styles>
 </file>
 

</xml_diff>